<commit_message>
Started working on Assignment 2
</commit_message>
<xml_diff>
--- a/Assignment 2/WEB322 Assignment 2.docx
+++ b/Assignment 2/WEB322 Assignment 2.docx
@@ -1,6 +1,6 @@
 
 <file path=word/document.xml><?xml version="1.0" encoding="utf-8"?>
-<w:document xmlns:wpc="http://schemas.microsoft.com/office/word/2010/wordprocessingCanvas" xmlns:cx="http://schemas.microsoft.com/office/drawing/2014/chartex" xmlns:cx1="http://schemas.microsoft.com/office/drawing/2015/9/8/chartex" xmlns:cx2="http://schemas.microsoft.com/office/drawing/2015/10/21/chartex" xmlns:cx3="http://schemas.microsoft.com/office/drawing/2016/5/9/chartex" xmlns:cx4="http://schemas.microsoft.com/office/drawing/2016/5/10/chartex" xmlns:cx5="http://schemas.microsoft.com/office/drawing/2016/5/11/chartex" xmlns:cx6="http://schemas.microsoft.com/office/drawing/2016/5/12/chartex" xmlns:cx7="http://schemas.microsoft.com/office/drawing/2016/5/13/chartex" xmlns:cx8="http://schemas.microsoft.com/office/drawing/2016/5/14/chartex" xmlns:mc="http://schemas.openxmlformats.org/markup-compatibility/2006" xmlns:aink="http://schemas.microsoft.com/office/drawing/2016/ink" xmlns:am3d="http://schemas.microsoft.com/office/drawing/2017/model3d" xmlns:o="urn:schemas-microsoft-com:office:office" xmlns:oel="http://schemas.microsoft.com/office/2019/extlst" xmlns:r="http://schemas.openxmlformats.org/officeDocument/2006/relationships" xmlns:m="http://schemas.openxmlformats.org/officeDocument/2006/math" xmlns:v="urn:schemas-microsoft-com:vml" xmlns:wp14="http://schemas.microsoft.com/office/word/2010/wordprocessingDrawing" xmlns:wp="http://schemas.openxmlformats.org/drawingml/2006/wordprocessingDrawing" xmlns:w10="urn:schemas-microsoft-com:office:word" xmlns:w="http://schemas.openxmlformats.org/wordprocessingml/2006/main" xmlns:w14="http://schemas.microsoft.com/office/word/2010/wordml" xmlns:w15="http://schemas.microsoft.com/office/word/2012/wordml" xmlns:w16cex="http://schemas.microsoft.com/office/word/2018/wordml/cex" xmlns:w16cid="http://schemas.microsoft.com/office/word/2016/wordml/cid" xmlns:w16="http://schemas.microsoft.com/office/word/2018/wordml" xmlns:w16sdtdh="http://schemas.microsoft.com/office/word/2020/wordml/sdtdatahash" xmlns:w16se="http://schemas.microsoft.com/office/word/2015/wordml/symex" xmlns:wpg="http://schemas.microsoft.com/office/word/2010/wordprocessingGroup" xmlns:wpi="http://schemas.microsoft.com/office/word/2010/wordprocessingInk" xmlns:wne="http://schemas.microsoft.com/office/word/2006/wordml" xmlns:wps="http://schemas.microsoft.com/office/word/2010/wordprocessingShape" mc:Ignorable="w14 w15 w16se w16cid w16 w16cex w16sdtdh wp14">
+<w:document xmlns:wpc="http://schemas.microsoft.com/office/word/2010/wordprocessingCanvas" xmlns:cx="http://schemas.microsoft.com/office/drawing/2014/chartex" xmlns:cx1="http://schemas.microsoft.com/office/drawing/2015/9/8/chartex" xmlns:cx2="http://schemas.microsoft.com/office/drawing/2015/10/21/chartex" xmlns:cx3="http://schemas.microsoft.com/office/drawing/2016/5/9/chartex" xmlns:cx4="http://schemas.microsoft.com/office/drawing/2016/5/10/chartex" xmlns:cx5="http://schemas.microsoft.com/office/drawing/2016/5/11/chartex" xmlns:cx6="http://schemas.microsoft.com/office/drawing/2016/5/12/chartex" xmlns:cx7="http://schemas.microsoft.com/office/drawing/2016/5/13/chartex" xmlns:cx8="http://schemas.microsoft.com/office/drawing/2016/5/14/chartex" xmlns:mc="http://schemas.openxmlformats.org/markup-compatibility/2006" xmlns:aink="http://schemas.microsoft.com/office/drawing/2016/ink" xmlns:am3d="http://schemas.microsoft.com/office/drawing/2017/model3d" xmlns:o="urn:schemas-microsoft-com:office:office" xmlns:r="http://schemas.openxmlformats.org/officeDocument/2006/relationships" xmlns:m="http://schemas.openxmlformats.org/officeDocument/2006/math" xmlns:v="urn:schemas-microsoft-com:vml" xmlns:wp14="http://schemas.microsoft.com/office/word/2010/wordprocessingDrawing" xmlns:wp="http://schemas.openxmlformats.org/drawingml/2006/wordprocessingDrawing" xmlns:w10="urn:schemas-microsoft-com:office:word" xmlns:w="http://schemas.openxmlformats.org/wordprocessingml/2006/main" xmlns:w14="http://schemas.microsoft.com/office/word/2010/wordml" xmlns:w15="http://schemas.microsoft.com/office/word/2012/wordml" xmlns:w16cid="http://schemas.microsoft.com/office/word/2016/wordml/cid" xmlns:w16se="http://schemas.microsoft.com/office/word/2015/wordml/symex" xmlns:wpg="http://schemas.microsoft.com/office/word/2010/wordprocessingGroup" xmlns:wpi="http://schemas.microsoft.com/office/word/2010/wordprocessingInk" xmlns:wne="http://schemas.microsoft.com/office/word/2006/wordml" xmlns:wps="http://schemas.microsoft.com/office/word/2010/wordprocessingShape" mc:Ignorable="w14 w15 w16se w16cid wp14">
   <w:body>
     <w:p>
       <w:pPr>
@@ -58,6 +58,70 @@
     </w:p>
     <w:p>
       <w:r>
+        <w:rPr>
+          <w:noProof/>
+        </w:rPr>
+        <mc:AlternateContent>
+          <mc:Choice Requires="wpi">
+            <w:drawing>
+              <wp:anchor distT="0" distB="0" distL="114300" distR="114300" simplePos="0" relativeHeight="251659264" behindDoc="0" locked="0" layoutInCell="1" allowOverlap="1" wp14:anchorId="3573003D" wp14:editId="13873730">
+                <wp:simplePos x="0" y="0"/>
+                <wp:positionH relativeFrom="column">
+                  <wp:posOffset>-293370</wp:posOffset>
+                </wp:positionH>
+                <wp:positionV relativeFrom="paragraph">
+                  <wp:posOffset>225945</wp:posOffset>
+                </wp:positionV>
+                <wp:extent cx="656280" cy="30960"/>
+                <wp:effectExtent l="38100" t="38100" r="48895" b="45720"/>
+                <wp:wrapNone/>
+                <wp:docPr id="2" name="Ink 2"/>
+                <wp:cNvGraphicFramePr/>
+                <a:graphic xmlns:a="http://schemas.openxmlformats.org/drawingml/2006/main">
+                  <a:graphicData uri="http://schemas.microsoft.com/office/word/2010/wordprocessingInk">
+                    <w14:contentPart bwMode="auto" r:id="rId8">
+                      <w14:nvContentPartPr>
+                        <w14:cNvContentPartPr/>
+                      </w14:nvContentPartPr>
+                      <w14:xfrm>
+                        <a:off x="0" y="0"/>
+                        <a:ext cx="656280" cy="30960"/>
+                      </w14:xfrm>
+                    </w14:contentPart>
+                  </a:graphicData>
+                </a:graphic>
+              </wp:anchor>
+            </w:drawing>
+          </mc:Choice>
+          <mc:Fallback>
+            <w:pict>
+              <v:shapetype w14:anchorId="742D571C" id="_x0000_t75" coordsize="21600,21600" o:spt="75" o:preferrelative="t" path="m@4@5l@4@11@9@11@9@5xe" filled="f" stroked="f">
+                <v:stroke joinstyle="miter"/>
+                <v:formulas>
+                  <v:f eqn="if lineDrawn pixelLineWidth 0"/>
+                  <v:f eqn="sum @0 1 0"/>
+                  <v:f eqn="sum 0 0 @1"/>
+                  <v:f eqn="prod @2 1 2"/>
+                  <v:f eqn="prod @3 21600 pixelWidth"/>
+                  <v:f eqn="prod @3 21600 pixelHeight"/>
+                  <v:f eqn="sum @0 0 1"/>
+                  <v:f eqn="prod @6 1 2"/>
+                  <v:f eqn="prod @7 21600 pixelWidth"/>
+                  <v:f eqn="sum @8 21600 0"/>
+                  <v:f eqn="prod @7 21600 pixelHeight"/>
+                  <v:f eqn="sum @10 21600 0"/>
+                </v:formulas>
+                <v:path o:extrusionok="f" gradientshapeok="t" o:connecttype="rect"/>
+                <o:lock v:ext="edit" aspectratio="t"/>
+              </v:shapetype>
+              <v:shape id="Ink 2" o:spid="_x0000_s1026" type="#_x0000_t75" style="position:absolute;margin-left:-23.8pt;margin-top:17.1pt;width:53.1pt;height:3.9pt;z-index:251659264;visibility:visible;mso-wrap-style:square;mso-wrap-distance-left:9pt;mso-wrap-distance-top:0;mso-wrap-distance-right:9pt;mso-wrap-distance-bottom:0;mso-position-horizontal:absolute;mso-position-horizontal-relative:text;mso-position-vertical:absolute;mso-position-vertical-relative:text" o:gfxdata="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">
+                <v:imagedata r:id="rId9" o:title=""/>
+              </v:shape>
+            </w:pict>
+          </mc:Fallback>
+        </mc:AlternateContent>
+      </w:r>
+      <w:r>
         <w:t>9</w:t>
       </w:r>
       <w:r>
@@ -87,6 +151,186 @@
     </w:p>
     <w:p>
       <w:r>
+        <w:rPr>
+          <w:noProof/>
+        </w:rPr>
+        <mc:AlternateContent>
+          <mc:Choice Requires="wpi">
+            <w:drawing>
+              <wp:anchor distT="0" distB="0" distL="114300" distR="114300" simplePos="0" relativeHeight="251665408" behindDoc="0" locked="0" layoutInCell="1" allowOverlap="1" wp14:anchorId="4BE058EF" wp14:editId="776510A2">
+                <wp:simplePos x="0" y="0"/>
+                <wp:positionH relativeFrom="column">
+                  <wp:posOffset>5143500</wp:posOffset>
+                </wp:positionH>
+                <wp:positionV relativeFrom="paragraph">
+                  <wp:posOffset>115570</wp:posOffset>
+                </wp:positionV>
+                <wp:extent cx="579360" cy="29130"/>
+                <wp:effectExtent l="57150" t="38100" r="49530" b="47625"/>
+                <wp:wrapNone/>
+                <wp:docPr id="10" name="Ink 10"/>
+                <wp:cNvGraphicFramePr/>
+                <a:graphic xmlns:a="http://schemas.openxmlformats.org/drawingml/2006/main">
+                  <a:graphicData uri="http://schemas.microsoft.com/office/word/2010/wordprocessingInk">
+                    <w14:contentPart bwMode="auto" r:id="rId10">
+                      <w14:nvContentPartPr>
+                        <w14:cNvContentPartPr/>
+                      </w14:nvContentPartPr>
+                      <w14:xfrm>
+                        <a:off x="0" y="0"/>
+                        <a:ext cx="579360" cy="29130"/>
+                      </w14:xfrm>
+                    </w14:contentPart>
+                  </a:graphicData>
+                </a:graphic>
+              </wp:anchor>
+            </w:drawing>
+          </mc:Choice>
+          <mc:Fallback>
+            <w:pict>
+              <v:shape w14:anchorId="01D8FA68" id="Ink 10" o:spid="_x0000_s1026" type="#_x0000_t75" style="position:absolute;margin-left:404.3pt;margin-top:8.4pt;width:47pt;height:3.75pt;z-index:251665408;visibility:visible;mso-wrap-style:square;mso-wrap-distance-left:9pt;mso-wrap-distance-top:0;mso-wrap-distance-right:9pt;mso-wrap-distance-bottom:0;mso-position-horizontal:absolute;mso-position-horizontal-relative:text;mso-position-vertical:absolute;mso-position-vertical-relative:text" o:gfxdata="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">
+                <v:imagedata r:id="rId11" o:title=""/>
+              </v:shape>
+            </w:pict>
+          </mc:Fallback>
+        </mc:AlternateContent>
+      </w:r>
+      <w:r>
+        <w:rPr>
+          <w:noProof/>
+        </w:rPr>
+        <mc:AlternateContent>
+          <mc:Choice Requires="wpi">
+            <w:drawing>
+              <wp:anchor distT="0" distB="0" distL="114300" distR="114300" simplePos="0" relativeHeight="251664384" behindDoc="0" locked="0" layoutInCell="1" allowOverlap="1" wp14:anchorId="207DFA2D" wp14:editId="50E99824">
+                <wp:simplePos x="0" y="0"/>
+                <wp:positionH relativeFrom="column">
+                  <wp:posOffset>6000510</wp:posOffset>
+                </wp:positionH>
+                <wp:positionV relativeFrom="paragraph">
+                  <wp:posOffset>171640</wp:posOffset>
+                </wp:positionV>
+                <wp:extent cx="577440" cy="20160"/>
+                <wp:effectExtent l="38100" t="38100" r="51435" b="56515"/>
+                <wp:wrapNone/>
+                <wp:docPr id="9" name="Ink 9"/>
+                <wp:cNvGraphicFramePr/>
+                <a:graphic xmlns:a="http://schemas.openxmlformats.org/drawingml/2006/main">
+                  <a:graphicData uri="http://schemas.microsoft.com/office/word/2010/wordprocessingInk">
+                    <w14:contentPart bwMode="auto" r:id="rId12">
+                      <w14:nvContentPartPr>
+                        <w14:cNvContentPartPr/>
+                      </w14:nvContentPartPr>
+                      <w14:xfrm>
+                        <a:off x="0" y="0"/>
+                        <a:ext cx="577440" cy="20160"/>
+                      </w14:xfrm>
+                    </w14:contentPart>
+                  </a:graphicData>
+                </a:graphic>
+              </wp:anchor>
+            </w:drawing>
+          </mc:Choice>
+          <mc:Fallback>
+            <w:pict>
+              <v:shape w14:anchorId="2043CAE2" id="Ink 9" o:spid="_x0000_s1026" type="#_x0000_t75" style="position:absolute;margin-left:471.8pt;margin-top:12.8pt;width:46.85pt;height:3.05pt;z-index:251664384;visibility:visible;mso-wrap-style:square;mso-wrap-distance-left:9pt;mso-wrap-distance-top:0;mso-wrap-distance-right:9pt;mso-wrap-distance-bottom:0;mso-position-horizontal:absolute;mso-position-horizontal-relative:text;mso-position-vertical:absolute;mso-position-vertical-relative:text" o:gfxdata="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">
+                <v:imagedata r:id="rId13" o:title=""/>
+              </v:shape>
+            </w:pict>
+          </mc:Fallback>
+        </mc:AlternateContent>
+      </w:r>
+      <w:r>
+        <w:rPr>
+          <w:noProof/>
+        </w:rPr>
+        <mc:AlternateContent>
+          <mc:Choice Requires="wpi">
+            <w:drawing>
+              <wp:anchor distT="0" distB="0" distL="114300" distR="114300" simplePos="0" relativeHeight="251661312" behindDoc="0" locked="0" layoutInCell="1" allowOverlap="1" wp14:anchorId="76A36460" wp14:editId="7A548E4F">
+                <wp:simplePos x="0" y="0"/>
+                <wp:positionH relativeFrom="column">
+                  <wp:posOffset>2666910</wp:posOffset>
+                </wp:positionH>
+                <wp:positionV relativeFrom="paragraph">
+                  <wp:posOffset>190720</wp:posOffset>
+                </wp:positionV>
+                <wp:extent cx="2161440" cy="77760"/>
+                <wp:effectExtent l="19050" t="57150" r="48895" b="55880"/>
+                <wp:wrapNone/>
+                <wp:docPr id="6" name="Ink 6"/>
+                <wp:cNvGraphicFramePr/>
+                <a:graphic xmlns:a="http://schemas.openxmlformats.org/drawingml/2006/main">
+                  <a:graphicData uri="http://schemas.microsoft.com/office/word/2010/wordprocessingInk">
+                    <w14:contentPart bwMode="auto" r:id="rId14">
+                      <w14:nvContentPartPr>
+                        <w14:cNvContentPartPr/>
+                      </w14:nvContentPartPr>
+                      <w14:xfrm>
+                        <a:off x="0" y="0"/>
+                        <a:ext cx="2161440" cy="77760"/>
+                      </w14:xfrm>
+                    </w14:contentPart>
+                  </a:graphicData>
+                </a:graphic>
+              </wp:anchor>
+            </w:drawing>
+          </mc:Choice>
+          <mc:Fallback>
+            <w:pict>
+              <v:shape w14:anchorId="4B087D28" id="Ink 6" o:spid="_x0000_s1026" type="#_x0000_t75" style="position:absolute;margin-left:209.3pt;margin-top:14.3pt;width:171.65pt;height:7.5pt;z-index:251661312;visibility:visible;mso-wrap-style:square;mso-wrap-distance-left:9pt;mso-wrap-distance-top:0;mso-wrap-distance-right:9pt;mso-wrap-distance-bottom:0;mso-position-horizontal:absolute;mso-position-horizontal-relative:text;mso-position-vertical:absolute;mso-position-vertical-relative:text" o:gfxdata="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">
+                <v:imagedata r:id="rId15" o:title=""/>
+              </v:shape>
+            </w:pict>
+          </mc:Fallback>
+        </mc:AlternateContent>
+      </w:r>
+      <w:r>
+        <w:rPr>
+          <w:noProof/>
+        </w:rPr>
+        <mc:AlternateContent>
+          <mc:Choice Requires="wpi">
+            <w:drawing>
+              <wp:anchor distT="0" distB="0" distL="114300" distR="114300" simplePos="0" relativeHeight="251660288" behindDoc="0" locked="0" layoutInCell="1" allowOverlap="1" wp14:anchorId="12085D90" wp14:editId="08C4DF96">
+                <wp:simplePos x="0" y="0"/>
+                <wp:positionH relativeFrom="column">
+                  <wp:posOffset>1342830</wp:posOffset>
+                </wp:positionH>
+                <wp:positionV relativeFrom="paragraph">
+                  <wp:posOffset>143200</wp:posOffset>
+                </wp:positionV>
+                <wp:extent cx="455400" cy="48600"/>
+                <wp:effectExtent l="38100" t="38100" r="40005" b="46990"/>
+                <wp:wrapNone/>
+                <wp:docPr id="3" name="Ink 3"/>
+                <wp:cNvGraphicFramePr/>
+                <a:graphic xmlns:a="http://schemas.openxmlformats.org/drawingml/2006/main">
+                  <a:graphicData uri="http://schemas.microsoft.com/office/word/2010/wordprocessingInk">
+                    <w14:contentPart bwMode="auto" r:id="rId16">
+                      <w14:nvContentPartPr>
+                        <w14:cNvContentPartPr/>
+                      </w14:nvContentPartPr>
+                      <w14:xfrm>
+                        <a:off x="0" y="0"/>
+                        <a:ext cx="455400" cy="48600"/>
+                      </w14:xfrm>
+                    </w14:contentPart>
+                  </a:graphicData>
+                </a:graphic>
+              </wp:anchor>
+            </w:drawing>
+          </mc:Choice>
+          <mc:Fallback>
+            <w:pict>
+              <v:shape w14:anchorId="4E304178" id="Ink 3" o:spid="_x0000_s1026" type="#_x0000_t75" style="position:absolute;margin-left:105.05pt;margin-top:10.6pt;width:37.25pt;height:5.25pt;z-index:251660288;visibility:visible;mso-wrap-style:square;mso-wrap-distance-left:9pt;mso-wrap-distance-top:0;mso-wrap-distance-right:9pt;mso-wrap-distance-bottom:0;mso-position-horizontal:absolute;mso-position-horizontal-relative:text;mso-position-vertical:absolute;mso-position-vertical-relative:text" o:gfxdata="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">
+                <v:imagedata r:id="rId17" o:title=""/>
+              </v:shape>
+            </w:pict>
+          </mc:Fallback>
+        </mc:AlternateContent>
+      </w:r>
+      <w:r>
         <w:t xml:space="preserve">Create </w:t>
       </w:r>
       <w:r>
@@ -143,6 +387,282 @@
       <w:r>
         <w:rPr>
           <w:rFonts w:ascii="Calibri" w:hAnsi="Calibri"/>
+          <w:noProof/>
+        </w:rPr>
+        <mc:AlternateContent>
+          <mc:Choice Requires="wpi">
+            <w:drawing>
+              <wp:anchor distT="0" distB="0" distL="114300" distR="114300" simplePos="0" relativeHeight="251671552" behindDoc="0" locked="0" layoutInCell="1" allowOverlap="1" wp14:anchorId="19B73364" wp14:editId="10070422">
+                <wp:simplePos x="0" y="0"/>
+                <wp:positionH relativeFrom="column">
+                  <wp:posOffset>95070</wp:posOffset>
+                </wp:positionH>
+                <wp:positionV relativeFrom="paragraph">
+                  <wp:posOffset>362570</wp:posOffset>
+                </wp:positionV>
+                <wp:extent cx="1111320" cy="360"/>
+                <wp:effectExtent l="57150" t="38100" r="50800" b="57150"/>
+                <wp:wrapNone/>
+                <wp:docPr id="16" name="Ink 16"/>
+                <wp:cNvGraphicFramePr/>
+                <a:graphic xmlns:a="http://schemas.openxmlformats.org/drawingml/2006/main">
+                  <a:graphicData uri="http://schemas.microsoft.com/office/word/2010/wordprocessingInk">
+                    <w14:contentPart bwMode="auto" r:id="rId18">
+                      <w14:nvContentPartPr>
+                        <w14:cNvContentPartPr/>
+                      </w14:nvContentPartPr>
+                      <w14:xfrm>
+                        <a:off x="0" y="0"/>
+                        <a:ext cx="1111320" cy="360"/>
+                      </w14:xfrm>
+                    </w14:contentPart>
+                  </a:graphicData>
+                </a:graphic>
+              </wp:anchor>
+            </w:drawing>
+          </mc:Choice>
+          <mc:Fallback>
+            <w:pict>
+              <v:shape w14:anchorId="320441D0" id="Ink 16" o:spid="_x0000_s1026" type="#_x0000_t75" style="position:absolute;margin-left:6.8pt;margin-top:27.85pt;width:88.9pt;height:1.45pt;z-index:251671552;visibility:visible;mso-wrap-style:square;mso-wrap-distance-left:9pt;mso-wrap-distance-top:0;mso-wrap-distance-right:9pt;mso-wrap-distance-bottom:0;mso-position-horizontal:absolute;mso-position-horizontal-relative:text;mso-position-vertical:absolute;mso-position-vertical-relative:text" o:gfxdata="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">
+                <v:imagedata r:id="rId19" o:title=""/>
+              </v:shape>
+            </w:pict>
+          </mc:Fallback>
+        </mc:AlternateContent>
+      </w:r>
+      <w:r>
+        <w:rPr>
+          <w:rFonts w:ascii="Calibri" w:hAnsi="Calibri"/>
+          <w:noProof/>
+        </w:rPr>
+        <mc:AlternateContent>
+          <mc:Choice Requires="wpi">
+            <w:drawing>
+              <wp:anchor distT="0" distB="0" distL="114300" distR="114300" simplePos="0" relativeHeight="251670528" behindDoc="0" locked="0" layoutInCell="1" allowOverlap="1" wp14:anchorId="47A52C9F" wp14:editId="59F72AEC">
+                <wp:simplePos x="0" y="0"/>
+                <wp:positionH relativeFrom="column">
+                  <wp:posOffset>4152630</wp:posOffset>
+                </wp:positionH>
+                <wp:positionV relativeFrom="paragraph">
+                  <wp:posOffset>47930</wp:posOffset>
+                </wp:positionV>
+                <wp:extent cx="651600" cy="28800"/>
+                <wp:effectExtent l="57150" t="38100" r="53340" b="47625"/>
+                <wp:wrapNone/>
+                <wp:docPr id="15" name="Ink 15"/>
+                <wp:cNvGraphicFramePr/>
+                <a:graphic xmlns:a="http://schemas.openxmlformats.org/drawingml/2006/main">
+                  <a:graphicData uri="http://schemas.microsoft.com/office/word/2010/wordprocessingInk">
+                    <w14:contentPart bwMode="auto" r:id="rId20">
+                      <w14:nvContentPartPr>
+                        <w14:cNvContentPartPr/>
+                      </w14:nvContentPartPr>
+                      <w14:xfrm>
+                        <a:off x="0" y="0"/>
+                        <a:ext cx="651600" cy="28800"/>
+                      </w14:xfrm>
+                    </w14:contentPart>
+                  </a:graphicData>
+                </a:graphic>
+              </wp:anchor>
+            </w:drawing>
+          </mc:Choice>
+          <mc:Fallback>
+            <w:pict>
+              <v:shape w14:anchorId="4A426D1B" id="Ink 15" o:spid="_x0000_s1026" type="#_x0000_t75" style="position:absolute;margin-left:326.3pt;margin-top:3.05pt;width:52.7pt;height:3.65pt;z-index:251670528;visibility:visible;mso-wrap-style:square;mso-wrap-distance-left:9pt;mso-wrap-distance-top:0;mso-wrap-distance-right:9pt;mso-wrap-distance-bottom:0;mso-position-horizontal:absolute;mso-position-horizontal-relative:text;mso-position-vertical:absolute;mso-position-vertical-relative:text" o:gfxdata="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">
+                <v:imagedata r:id="rId21" o:title=""/>
+              </v:shape>
+            </w:pict>
+          </mc:Fallback>
+        </mc:AlternateContent>
+      </w:r>
+      <w:r>
+        <w:rPr>
+          <w:rFonts w:ascii="Calibri" w:hAnsi="Calibri"/>
+          <w:noProof/>
+        </w:rPr>
+        <mc:AlternateContent>
+          <mc:Choice Requires="wpi">
+            <w:drawing>
+              <wp:anchor distT="0" distB="0" distL="114300" distR="114300" simplePos="0" relativeHeight="251669504" behindDoc="0" locked="0" layoutInCell="1" allowOverlap="1" wp14:anchorId="63C8324B" wp14:editId="17AA71F5">
+                <wp:simplePos x="0" y="0"/>
+                <wp:positionH relativeFrom="column">
+                  <wp:posOffset>1771590</wp:posOffset>
+                </wp:positionH>
+                <wp:positionV relativeFrom="paragraph">
+                  <wp:posOffset>32090</wp:posOffset>
+                </wp:positionV>
+                <wp:extent cx="858240" cy="54360"/>
+                <wp:effectExtent l="38100" t="38100" r="56515" b="41275"/>
+                <wp:wrapNone/>
+                <wp:docPr id="14" name="Ink 14"/>
+                <wp:cNvGraphicFramePr/>
+                <a:graphic xmlns:a="http://schemas.openxmlformats.org/drawingml/2006/main">
+                  <a:graphicData uri="http://schemas.microsoft.com/office/word/2010/wordprocessingInk">
+                    <w14:contentPart bwMode="auto" r:id="rId22">
+                      <w14:nvContentPartPr>
+                        <w14:cNvContentPartPr/>
+                      </w14:nvContentPartPr>
+                      <w14:xfrm>
+                        <a:off x="0" y="0"/>
+                        <a:ext cx="858240" cy="54360"/>
+                      </w14:xfrm>
+                    </w14:contentPart>
+                  </a:graphicData>
+                </a:graphic>
+              </wp:anchor>
+            </w:drawing>
+          </mc:Choice>
+          <mc:Fallback>
+            <w:pict>
+              <v:shape w14:anchorId="52DC14FB" id="Ink 14" o:spid="_x0000_s1026" type="#_x0000_t75" style="position:absolute;margin-left:138.8pt;margin-top:1.85pt;width:69pt;height:5.7pt;z-index:251669504;visibility:visible;mso-wrap-style:square;mso-wrap-distance-left:9pt;mso-wrap-distance-top:0;mso-wrap-distance-right:9pt;mso-wrap-distance-bottom:0;mso-position-horizontal:absolute;mso-position-horizontal-relative:text;mso-position-vertical:absolute;mso-position-vertical-relative:text" o:gfxdata="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">
+                <v:imagedata r:id="rId23" o:title=""/>
+              </v:shape>
+            </w:pict>
+          </mc:Fallback>
+        </mc:AlternateContent>
+      </w:r>
+      <w:r>
+        <w:rPr>
+          <w:rFonts w:ascii="Calibri" w:hAnsi="Calibri"/>
+          <w:noProof/>
+        </w:rPr>
+        <mc:AlternateContent>
+          <mc:Choice Requires="wpi">
+            <w:drawing>
+              <wp:anchor distT="0" distB="0" distL="114300" distR="114300" simplePos="0" relativeHeight="251668480" behindDoc="0" locked="0" layoutInCell="1" allowOverlap="1" wp14:anchorId="4FCB1619" wp14:editId="74790544">
+                <wp:simplePos x="0" y="0"/>
+                <wp:positionH relativeFrom="column">
+                  <wp:posOffset>180750</wp:posOffset>
+                </wp:positionH>
+                <wp:positionV relativeFrom="paragraph">
+                  <wp:posOffset>85370</wp:posOffset>
+                </wp:positionV>
+                <wp:extent cx="840600" cy="10800"/>
+                <wp:effectExtent l="57150" t="38100" r="55245" b="46355"/>
+                <wp:wrapNone/>
+                <wp:docPr id="13" name="Ink 13"/>
+                <wp:cNvGraphicFramePr/>
+                <a:graphic xmlns:a="http://schemas.openxmlformats.org/drawingml/2006/main">
+                  <a:graphicData uri="http://schemas.microsoft.com/office/word/2010/wordprocessingInk">
+                    <w14:contentPart bwMode="auto" r:id="rId24">
+                      <w14:nvContentPartPr>
+                        <w14:cNvContentPartPr/>
+                      </w14:nvContentPartPr>
+                      <w14:xfrm>
+                        <a:off x="0" y="0"/>
+                        <a:ext cx="840600" cy="10800"/>
+                      </w14:xfrm>
+                    </w14:contentPart>
+                  </a:graphicData>
+                </a:graphic>
+              </wp:anchor>
+            </w:drawing>
+          </mc:Choice>
+          <mc:Fallback>
+            <w:pict>
+              <v:shape w14:anchorId="058993AC" id="Ink 13" o:spid="_x0000_s1026" type="#_x0000_t75" style="position:absolute;margin-left:13.55pt;margin-top:6pt;width:67.65pt;height:2.25pt;z-index:251668480;visibility:visible;mso-wrap-style:square;mso-wrap-distance-left:9pt;mso-wrap-distance-top:0;mso-wrap-distance-right:9pt;mso-wrap-distance-bottom:0;mso-position-horizontal:absolute;mso-position-horizontal-relative:text;mso-position-vertical:absolute;mso-position-vertical-relative:text" o:gfxdata="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">
+                <v:imagedata r:id="rId25" o:title=""/>
+              </v:shape>
+            </w:pict>
+          </mc:Fallback>
+        </mc:AlternateContent>
+      </w:r>
+      <w:r>
+        <w:rPr>
+          <w:rFonts w:ascii="Calibri" w:hAnsi="Calibri"/>
+          <w:noProof/>
+        </w:rPr>
+        <mc:AlternateContent>
+          <mc:Choice Requires="wpi">
+            <w:drawing>
+              <wp:anchor distT="0" distB="0" distL="114300" distR="114300" simplePos="0" relativeHeight="251667456" behindDoc="0" locked="0" layoutInCell="1" allowOverlap="1" wp14:anchorId="2CA382DC" wp14:editId="56668D2F">
+                <wp:simplePos x="0" y="0"/>
+                <wp:positionH relativeFrom="column">
+                  <wp:posOffset>171390</wp:posOffset>
+                </wp:positionH>
+                <wp:positionV relativeFrom="paragraph">
+                  <wp:posOffset>24890</wp:posOffset>
+                </wp:positionV>
+                <wp:extent cx="799920" cy="3960"/>
+                <wp:effectExtent l="38100" t="57150" r="57785" b="53340"/>
+                <wp:wrapNone/>
+                <wp:docPr id="12" name="Ink 12"/>
+                <wp:cNvGraphicFramePr/>
+                <a:graphic xmlns:a="http://schemas.openxmlformats.org/drawingml/2006/main">
+                  <a:graphicData uri="http://schemas.microsoft.com/office/word/2010/wordprocessingInk">
+                    <w14:contentPart bwMode="auto" r:id="rId26">
+                      <w14:nvContentPartPr>
+                        <w14:cNvContentPartPr/>
+                      </w14:nvContentPartPr>
+                      <w14:xfrm>
+                        <a:off x="0" y="0"/>
+                        <a:ext cx="799920" cy="3960"/>
+                      </w14:xfrm>
+                    </w14:contentPart>
+                  </a:graphicData>
+                </a:graphic>
+              </wp:anchor>
+            </w:drawing>
+          </mc:Choice>
+          <mc:Fallback>
+            <w:pict>
+              <v:shape w14:anchorId="3B19B5A3" id="Ink 12" o:spid="_x0000_s1026" type="#_x0000_t75" style="position:absolute;margin-left:12.8pt;margin-top:1.25pt;width:64.4pt;height:1.7pt;z-index:251667456;visibility:visible;mso-wrap-style:square;mso-wrap-distance-left:9pt;mso-wrap-distance-top:0;mso-wrap-distance-right:9pt;mso-wrap-distance-bottom:0;mso-position-horizontal:absolute;mso-position-horizontal-relative:text;mso-position-vertical:absolute;mso-position-vertical-relative:text" o:gfxdata="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">
+                <v:imagedata r:id="rId27" o:title=""/>
+              </v:shape>
+            </w:pict>
+          </mc:Fallback>
+        </mc:AlternateContent>
+      </w:r>
+      <w:r>
+        <w:rPr>
+          <w:rFonts w:ascii="Calibri" w:hAnsi="Calibri"/>
+          <w:noProof/>
+        </w:rPr>
+        <mc:AlternateContent>
+          <mc:Choice Requires="wpi">
+            <w:drawing>
+              <wp:anchor distT="0" distB="0" distL="114300" distR="114300" simplePos="0" relativeHeight="251666432" behindDoc="0" locked="0" layoutInCell="1" allowOverlap="1" wp14:anchorId="54EC5C1A" wp14:editId="31CC2E20">
+                <wp:simplePos x="0" y="0"/>
+                <wp:positionH relativeFrom="column">
+                  <wp:posOffset>1161750</wp:posOffset>
+                </wp:positionH>
+                <wp:positionV relativeFrom="paragraph">
+                  <wp:posOffset>10130</wp:posOffset>
+                </wp:positionV>
+                <wp:extent cx="360" cy="360"/>
+                <wp:effectExtent l="0" t="0" r="0" b="0"/>
+                <wp:wrapNone/>
+                <wp:docPr id="11" name="Ink 11"/>
+                <wp:cNvGraphicFramePr/>
+                <a:graphic xmlns:a="http://schemas.openxmlformats.org/drawingml/2006/main">
+                  <a:graphicData uri="http://schemas.microsoft.com/office/word/2010/wordprocessingInk">
+                    <w14:contentPart bwMode="auto" r:id="rId28">
+                      <w14:nvContentPartPr>
+                        <w14:cNvContentPartPr/>
+                      </w14:nvContentPartPr>
+                      <w14:xfrm>
+                        <a:off x="0" y="0"/>
+                        <a:ext cx="360" cy="360"/>
+                      </w14:xfrm>
+                    </w14:contentPart>
+                  </a:graphicData>
+                </a:graphic>
+              </wp:anchor>
+            </w:drawing>
+          </mc:Choice>
+          <mc:Fallback>
+            <w:pict>
+              <v:shape w14:anchorId="76FC0E08" id="Ink 11" o:spid="_x0000_s1026" type="#_x0000_t75" style="position:absolute;margin-left:90.8pt;margin-top:.1pt;width:1.45pt;height:1.45pt;z-index:251666432;visibility:visible;mso-wrap-style:square;mso-wrap-distance-left:9pt;mso-wrap-distance-top:0;mso-wrap-distance-right:9pt;mso-wrap-distance-bottom:0;mso-position-horizontal:absolute;mso-position-horizontal-relative:text;mso-position-vertical:absolute;mso-position-vertical-relative:text" o:gfxdata="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">
+                <v:imagedata r:id="rId29" o:title=""/>
+              </v:shape>
+            </w:pict>
+          </mc:Fallback>
+        </mc:AlternateContent>
+      </w:r>
+      <w:r>
+        <w:rPr>
+          <w:rFonts w:ascii="Calibri" w:hAnsi="Calibri"/>
         </w:rPr>
         <w:t>Specification:</w:t>
       </w:r>
@@ -180,6 +700,190 @@
           <w:rFonts w:asciiTheme="minorHAnsi" w:hAnsiTheme="minorHAnsi"/>
         </w:rPr>
       </w:pPr>
+      <w:r>
+        <w:rPr>
+          <w:rFonts w:asciiTheme="minorHAnsi" w:hAnsiTheme="minorHAnsi"/>
+          <w:noProof/>
+        </w:rPr>
+        <mc:AlternateContent>
+          <mc:Choice Requires="wpi">
+            <w:drawing>
+              <wp:anchor distT="0" distB="0" distL="114300" distR="114300" simplePos="0" relativeHeight="251677696" behindDoc="0" locked="0" layoutInCell="1" allowOverlap="1" wp14:anchorId="7A94F953" wp14:editId="3901B472">
+                <wp:simplePos x="0" y="0"/>
+                <wp:positionH relativeFrom="column">
+                  <wp:posOffset>590550</wp:posOffset>
+                </wp:positionH>
+                <wp:positionV relativeFrom="paragraph">
+                  <wp:posOffset>366395</wp:posOffset>
+                </wp:positionV>
+                <wp:extent cx="1992060" cy="85725"/>
+                <wp:effectExtent l="57150" t="38100" r="8255" b="47625"/>
+                <wp:wrapNone/>
+                <wp:docPr id="22" name="Ink 22"/>
+                <wp:cNvGraphicFramePr/>
+                <a:graphic xmlns:a="http://schemas.openxmlformats.org/drawingml/2006/main">
+                  <a:graphicData uri="http://schemas.microsoft.com/office/word/2010/wordprocessingInk">
+                    <w14:contentPart bwMode="auto" r:id="rId30">
+                      <w14:nvContentPartPr>
+                        <w14:cNvContentPartPr/>
+                      </w14:nvContentPartPr>
+                      <w14:xfrm>
+                        <a:off x="0" y="0"/>
+                        <a:ext cx="1992060" cy="85725"/>
+                      </w14:xfrm>
+                    </w14:contentPart>
+                  </a:graphicData>
+                </a:graphic>
+              </wp:anchor>
+            </w:drawing>
+          </mc:Choice>
+          <mc:Fallback>
+            <w:pict>
+              <v:shape w14:anchorId="5EE5B809" id="Ink 22" o:spid="_x0000_s1026" type="#_x0000_t75" style="position:absolute;margin-left:45.8pt;margin-top:28.15pt;width:158.25pt;height:8.15pt;z-index:251677696;visibility:visible;mso-wrap-style:square;mso-wrap-distance-left:9pt;mso-wrap-distance-top:0;mso-wrap-distance-right:9pt;mso-wrap-distance-bottom:0;mso-position-horizontal:absolute;mso-position-horizontal-relative:text;mso-position-vertical:absolute;mso-position-vertical-relative:text" o:gfxdata="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">
+                <v:imagedata r:id="rId31" o:title=""/>
+              </v:shape>
+            </w:pict>
+          </mc:Fallback>
+        </mc:AlternateContent>
+      </w:r>
+      <w:r>
+        <w:rPr>
+          <w:rFonts w:asciiTheme="minorHAnsi" w:hAnsiTheme="minorHAnsi"/>
+          <w:noProof/>
+        </w:rPr>
+        <mc:AlternateContent>
+          <mc:Choice Requires="wpi">
+            <w:drawing>
+              <wp:anchor distT="0" distB="0" distL="114300" distR="114300" simplePos="0" relativeHeight="251676672" behindDoc="0" locked="0" layoutInCell="1" allowOverlap="1" wp14:anchorId="2F58411D" wp14:editId="54AF4466">
+                <wp:simplePos x="0" y="0"/>
+                <wp:positionH relativeFrom="column">
+                  <wp:posOffset>3038430</wp:posOffset>
+                </wp:positionH>
+                <wp:positionV relativeFrom="paragraph">
+                  <wp:posOffset>423380</wp:posOffset>
+                </wp:positionV>
+                <wp:extent cx="1208880" cy="9720"/>
+                <wp:effectExtent l="38100" t="38100" r="48895" b="47625"/>
+                <wp:wrapNone/>
+                <wp:docPr id="21" name="Ink 21"/>
+                <wp:cNvGraphicFramePr/>
+                <a:graphic xmlns:a="http://schemas.openxmlformats.org/drawingml/2006/main">
+                  <a:graphicData uri="http://schemas.microsoft.com/office/word/2010/wordprocessingInk">
+                    <w14:contentPart bwMode="auto" r:id="rId32">
+                      <w14:nvContentPartPr>
+                        <w14:cNvContentPartPr/>
+                      </w14:nvContentPartPr>
+                      <w14:xfrm>
+                        <a:off x="0" y="0"/>
+                        <a:ext cx="1208880" cy="9720"/>
+                      </w14:xfrm>
+                    </w14:contentPart>
+                  </a:graphicData>
+                </a:graphic>
+              </wp:anchor>
+            </w:drawing>
+          </mc:Choice>
+          <mc:Fallback>
+            <w:pict>
+              <v:shape w14:anchorId="6941F96E" id="Ink 21" o:spid="_x0000_s1026" type="#_x0000_t75" style="position:absolute;margin-left:238.55pt;margin-top:32.65pt;width:96.65pt;height:2.15pt;z-index:251676672;visibility:visible;mso-wrap-style:square;mso-wrap-distance-left:9pt;mso-wrap-distance-top:0;mso-wrap-distance-right:9pt;mso-wrap-distance-bottom:0;mso-position-horizontal:absolute;mso-position-horizontal-relative:text;mso-position-vertical:absolute;mso-position-vertical-relative:text" o:gfxdata="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">
+                <v:imagedata r:id="rId33" o:title=""/>
+              </v:shape>
+            </w:pict>
+          </mc:Fallback>
+        </mc:AlternateContent>
+      </w:r>
+      <w:r>
+        <w:rPr>
+          <w:rFonts w:asciiTheme="minorHAnsi" w:hAnsiTheme="minorHAnsi"/>
+          <w:noProof/>
+        </w:rPr>
+        <mc:AlternateContent>
+          <mc:Choice Requires="wpi">
+            <w:drawing>
+              <wp:anchor distT="0" distB="0" distL="114300" distR="114300" simplePos="0" relativeHeight="251673600" behindDoc="0" locked="0" layoutInCell="1" allowOverlap="1" wp14:anchorId="7E935C07" wp14:editId="4E149F9E">
+                <wp:simplePos x="0" y="0"/>
+                <wp:positionH relativeFrom="column">
+                  <wp:posOffset>4705230</wp:posOffset>
+                </wp:positionH>
+                <wp:positionV relativeFrom="paragraph">
+                  <wp:posOffset>-15460</wp:posOffset>
+                </wp:positionV>
+                <wp:extent cx="1257120" cy="57960"/>
+                <wp:effectExtent l="38100" t="38100" r="19685" b="56515"/>
+                <wp:wrapNone/>
+                <wp:docPr id="18" name="Ink 18"/>
+                <wp:cNvGraphicFramePr/>
+                <a:graphic xmlns:a="http://schemas.openxmlformats.org/drawingml/2006/main">
+                  <a:graphicData uri="http://schemas.microsoft.com/office/word/2010/wordprocessingInk">
+                    <w14:contentPart bwMode="auto" r:id="rId34">
+                      <w14:nvContentPartPr>
+                        <w14:cNvContentPartPr/>
+                      </w14:nvContentPartPr>
+                      <w14:xfrm>
+                        <a:off x="0" y="0"/>
+                        <a:ext cx="1257120" cy="57960"/>
+                      </w14:xfrm>
+                    </w14:contentPart>
+                  </a:graphicData>
+                </a:graphic>
+              </wp:anchor>
+            </w:drawing>
+          </mc:Choice>
+          <mc:Fallback>
+            <w:pict>
+              <v:shape w14:anchorId="2E40B846" id="Ink 18" o:spid="_x0000_s1026" type="#_x0000_t75" style="position:absolute;margin-left:369.8pt;margin-top:-1.9pt;width:100.4pt;height:5.95pt;z-index:251673600;visibility:visible;mso-wrap-style:square;mso-wrap-distance-left:9pt;mso-wrap-distance-top:0;mso-wrap-distance-right:9pt;mso-wrap-distance-bottom:0;mso-position-horizontal:absolute;mso-position-horizontal-relative:text;mso-position-vertical:absolute;mso-position-vertical-relative:text" o:gfxdata="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">
+                <v:imagedata r:id="rId35" o:title=""/>
+              </v:shape>
+            </w:pict>
+          </mc:Fallback>
+        </mc:AlternateContent>
+      </w:r>
+      <w:r>
+        <w:rPr>
+          <w:rFonts w:asciiTheme="minorHAnsi" w:hAnsiTheme="minorHAnsi"/>
+          <w:noProof/>
+        </w:rPr>
+        <mc:AlternateContent>
+          <mc:Choice Requires="wpi">
+            <w:drawing>
+              <wp:anchor distT="0" distB="0" distL="114300" distR="114300" simplePos="0" relativeHeight="251672576" behindDoc="0" locked="0" layoutInCell="1" allowOverlap="1" wp14:anchorId="51281395" wp14:editId="4026BE61">
+                <wp:simplePos x="0" y="0"/>
+                <wp:positionH relativeFrom="column">
+                  <wp:posOffset>2457390</wp:posOffset>
+                </wp:positionH>
+                <wp:positionV relativeFrom="paragraph">
+                  <wp:posOffset>46100</wp:posOffset>
+                </wp:positionV>
+                <wp:extent cx="682200" cy="15840"/>
+                <wp:effectExtent l="38100" t="38100" r="41910" b="41910"/>
+                <wp:wrapNone/>
+                <wp:docPr id="17" name="Ink 17"/>
+                <wp:cNvGraphicFramePr/>
+                <a:graphic xmlns:a="http://schemas.openxmlformats.org/drawingml/2006/main">
+                  <a:graphicData uri="http://schemas.microsoft.com/office/word/2010/wordprocessingInk">
+                    <w14:contentPart bwMode="auto" r:id="rId36">
+                      <w14:nvContentPartPr>
+                        <w14:cNvContentPartPr/>
+                      </w14:nvContentPartPr>
+                      <w14:xfrm>
+                        <a:off x="0" y="0"/>
+                        <a:ext cx="682200" cy="15840"/>
+                      </w14:xfrm>
+                    </w14:contentPart>
+                  </a:graphicData>
+                </a:graphic>
+              </wp:anchor>
+            </w:drawing>
+          </mc:Choice>
+          <mc:Fallback>
+            <w:pict>
+              <v:shape w14:anchorId="15F5A334" id="Ink 17" o:spid="_x0000_s1026" type="#_x0000_t75" style="position:absolute;margin-left:192.8pt;margin-top:2.95pt;width:55.1pt;height:2.7pt;z-index:251672576;visibility:visible;mso-wrap-style:square;mso-wrap-distance-left:9pt;mso-wrap-distance-top:0;mso-wrap-distance-right:9pt;mso-wrap-distance-bottom:0;mso-position-horizontal:absolute;mso-position-horizontal-relative:text;mso-position-vertical:absolute;mso-position-vertical-relative:text" o:gfxdata="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">
+                <v:imagedata r:id="rId37" o:title=""/>
+              </v:shape>
+            </w:pict>
+          </mc:Fallback>
+        </mc:AlternateContent>
+      </w:r>
       <w:r>
         <w:rPr>
           <w:rFonts w:asciiTheme="minorHAnsi" w:hAnsiTheme="minorHAnsi"/>
@@ -237,6 +941,144 @@
       <w:r>
         <w:rPr>
           <w:rFonts w:ascii="Calibri" w:hAnsi="Calibri"/>
+          <w:noProof/>
+        </w:rPr>
+        <mc:AlternateContent>
+          <mc:Choice Requires="wpi">
+            <w:drawing>
+              <wp:anchor distT="0" distB="0" distL="114300" distR="114300" simplePos="0" relativeHeight="251680768" behindDoc="0" locked="0" layoutInCell="1" allowOverlap="1" wp14:anchorId="5191BE87" wp14:editId="429906A4">
+                <wp:simplePos x="0" y="0"/>
+                <wp:positionH relativeFrom="column">
+                  <wp:posOffset>2936966</wp:posOffset>
+                </wp:positionH>
+                <wp:positionV relativeFrom="paragraph">
+                  <wp:posOffset>220561</wp:posOffset>
+                </wp:positionV>
+                <wp:extent cx="3394080" cy="53280"/>
+                <wp:effectExtent l="57150" t="38100" r="53975" b="42545"/>
+                <wp:wrapNone/>
+                <wp:docPr id="25" name="Ink 25"/>
+                <wp:cNvGraphicFramePr/>
+                <a:graphic xmlns:a="http://schemas.openxmlformats.org/drawingml/2006/main">
+                  <a:graphicData uri="http://schemas.microsoft.com/office/word/2010/wordprocessingInk">
+                    <w14:contentPart bwMode="auto" r:id="rId38">
+                      <w14:nvContentPartPr>
+                        <w14:cNvContentPartPr/>
+                      </w14:nvContentPartPr>
+                      <w14:xfrm>
+                        <a:off x="0" y="0"/>
+                        <a:ext cx="3394080" cy="53280"/>
+                      </w14:xfrm>
+                    </w14:contentPart>
+                  </a:graphicData>
+                </a:graphic>
+              </wp:anchor>
+            </w:drawing>
+          </mc:Choice>
+          <mc:Fallback>
+            <w:pict>
+              <v:shape w14:anchorId="77E4AF9D" id="Ink 25" o:spid="_x0000_s1026" type="#_x0000_t75" style="position:absolute;margin-left:230.55pt;margin-top:16.65pt;width:268.65pt;height:5.65pt;z-index:251680768;visibility:visible;mso-wrap-style:square;mso-wrap-distance-left:9pt;mso-wrap-distance-top:0;mso-wrap-distance-right:9pt;mso-wrap-distance-bottom:0;mso-position-horizontal:absolute;mso-position-horizontal-relative:text;mso-position-vertical:absolute;mso-position-vertical-relative:text" o:gfxdata="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">
+                <v:imagedata r:id="rId39" o:title=""/>
+              </v:shape>
+            </w:pict>
+          </mc:Fallback>
+        </mc:AlternateContent>
+      </w:r>
+      <w:r>
+        <w:rPr>
+          <w:rFonts w:ascii="Calibri" w:hAnsi="Calibri"/>
+          <w:noProof/>
+        </w:rPr>
+        <mc:AlternateContent>
+          <mc:Choice Requires="wpi">
+            <w:drawing>
+              <wp:anchor distT="0" distB="0" distL="114300" distR="114300" simplePos="0" relativeHeight="251679744" behindDoc="0" locked="0" layoutInCell="1" allowOverlap="1" wp14:anchorId="5D1D485D" wp14:editId="40341AA8">
+                <wp:simplePos x="0" y="0"/>
+                <wp:positionH relativeFrom="column">
+                  <wp:posOffset>1802966</wp:posOffset>
+                </wp:positionH>
+                <wp:positionV relativeFrom="paragraph">
+                  <wp:posOffset>207601</wp:posOffset>
+                </wp:positionV>
+                <wp:extent cx="566640" cy="23760"/>
+                <wp:effectExtent l="38100" t="38100" r="43180" b="52705"/>
+                <wp:wrapNone/>
+                <wp:docPr id="24" name="Ink 24"/>
+                <wp:cNvGraphicFramePr/>
+                <a:graphic xmlns:a="http://schemas.openxmlformats.org/drawingml/2006/main">
+                  <a:graphicData uri="http://schemas.microsoft.com/office/word/2010/wordprocessingInk">
+                    <w14:contentPart bwMode="auto" r:id="rId40">
+                      <w14:nvContentPartPr>
+                        <w14:cNvContentPartPr/>
+                      </w14:nvContentPartPr>
+                      <w14:xfrm>
+                        <a:off x="0" y="0"/>
+                        <a:ext cx="566640" cy="23760"/>
+                      </w14:xfrm>
+                    </w14:contentPart>
+                  </a:graphicData>
+                </a:graphic>
+              </wp:anchor>
+            </w:drawing>
+          </mc:Choice>
+          <mc:Fallback>
+            <w:pict>
+              <v:shape w14:anchorId="5C32D476" id="Ink 24" o:spid="_x0000_s1026" type="#_x0000_t75" style="position:absolute;margin-left:141.25pt;margin-top:15.65pt;width:46pt;height:3.25pt;z-index:251679744;visibility:visible;mso-wrap-style:square;mso-wrap-distance-left:9pt;mso-wrap-distance-top:0;mso-wrap-distance-right:9pt;mso-wrap-distance-bottom:0;mso-position-horizontal:absolute;mso-position-horizontal-relative:text;mso-position-vertical:absolute;mso-position-vertical-relative:text" o:gfxdata="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">
+                <v:imagedata r:id="rId41" o:title=""/>
+              </v:shape>
+            </w:pict>
+          </mc:Fallback>
+        </mc:AlternateContent>
+      </w:r>
+      <w:r>
+        <w:rPr>
+          <w:rFonts w:ascii="Calibri" w:hAnsi="Calibri"/>
+          <w:noProof/>
+        </w:rPr>
+        <mc:AlternateContent>
+          <mc:Choice Requires="wpi">
+            <w:drawing>
+              <wp:anchor distT="0" distB="0" distL="114300" distR="114300" simplePos="0" relativeHeight="251678720" behindDoc="0" locked="0" layoutInCell="1" allowOverlap="1" wp14:anchorId="0F8FCE5F" wp14:editId="16FB5438">
+                <wp:simplePos x="0" y="0"/>
+                <wp:positionH relativeFrom="column">
+                  <wp:posOffset>537206</wp:posOffset>
+                </wp:positionH>
+                <wp:positionV relativeFrom="paragraph">
+                  <wp:posOffset>-11999</wp:posOffset>
+                </wp:positionV>
+                <wp:extent cx="1728000" cy="110520"/>
+                <wp:effectExtent l="38100" t="38100" r="43815" b="41910"/>
+                <wp:wrapNone/>
+                <wp:docPr id="23" name="Ink 23"/>
+                <wp:cNvGraphicFramePr/>
+                <a:graphic xmlns:a="http://schemas.openxmlformats.org/drawingml/2006/main">
+                  <a:graphicData uri="http://schemas.microsoft.com/office/word/2010/wordprocessingInk">
+                    <w14:contentPart bwMode="auto" r:id="rId42">
+                      <w14:nvContentPartPr>
+                        <w14:cNvContentPartPr/>
+                      </w14:nvContentPartPr>
+                      <w14:xfrm>
+                        <a:off x="0" y="0"/>
+                        <a:ext cx="1728000" cy="110520"/>
+                      </w14:xfrm>
+                    </w14:contentPart>
+                  </a:graphicData>
+                </a:graphic>
+              </wp:anchor>
+            </w:drawing>
+          </mc:Choice>
+          <mc:Fallback>
+            <w:pict>
+              <v:shape w14:anchorId="457140A4" id="Ink 23" o:spid="_x0000_s1026" type="#_x0000_t75" style="position:absolute;margin-left:41.6pt;margin-top:-1.65pt;width:137.45pt;height:10.1pt;z-index:251678720;visibility:visible;mso-wrap-style:square;mso-wrap-distance-left:9pt;mso-wrap-distance-top:0;mso-wrap-distance-right:9pt;mso-wrap-distance-bottom:0;mso-position-horizontal:absolute;mso-position-horizontal-relative:text;mso-position-vertical:absolute;mso-position-vertical-relative:text" o:gfxdata="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">
+                <v:imagedata r:id="rId43" o:title=""/>
+              </v:shape>
+            </w:pict>
+          </mc:Fallback>
+        </mc:AlternateContent>
+      </w:r>
+      <w:r>
+        <w:rPr>
+          <w:rFonts w:ascii="Calibri" w:hAnsi="Calibri"/>
         </w:rPr>
         <w:t xml:space="preserve">Create a folder called </w:t>
       </w:r>
@@ -269,6 +1111,98 @@
       <w:r>
         <w:rPr>
           <w:rFonts w:ascii="Calibri" w:hAnsi="Calibri"/>
+          <w:noProof/>
+        </w:rPr>
+        <mc:AlternateContent>
+          <mc:Choice Requires="wpi">
+            <w:drawing>
+              <wp:anchor distT="0" distB="0" distL="114300" distR="114300" simplePos="0" relativeHeight="251682816" behindDoc="0" locked="0" layoutInCell="1" allowOverlap="1" wp14:anchorId="44F65878" wp14:editId="3AF27ACE">
+                <wp:simplePos x="0" y="0"/>
+                <wp:positionH relativeFrom="column">
+                  <wp:posOffset>537206</wp:posOffset>
+                </wp:positionH>
+                <wp:positionV relativeFrom="paragraph">
+                  <wp:posOffset>157516</wp:posOffset>
+                </wp:positionV>
+                <wp:extent cx="5048640" cy="23400"/>
+                <wp:effectExtent l="38100" t="38100" r="57150" b="53340"/>
+                <wp:wrapNone/>
+                <wp:docPr id="27" name="Ink 27"/>
+                <wp:cNvGraphicFramePr/>
+                <a:graphic xmlns:a="http://schemas.openxmlformats.org/drawingml/2006/main">
+                  <a:graphicData uri="http://schemas.microsoft.com/office/word/2010/wordprocessingInk">
+                    <w14:contentPart bwMode="auto" r:id="rId44">
+                      <w14:nvContentPartPr>
+                        <w14:cNvContentPartPr/>
+                      </w14:nvContentPartPr>
+                      <w14:xfrm>
+                        <a:off x="0" y="0"/>
+                        <a:ext cx="5048640" cy="23400"/>
+                      </w14:xfrm>
+                    </w14:contentPart>
+                  </a:graphicData>
+                </a:graphic>
+              </wp:anchor>
+            </w:drawing>
+          </mc:Choice>
+          <mc:Fallback>
+            <w:pict>
+              <v:shape w14:anchorId="05010036" id="Ink 27" o:spid="_x0000_s1026" type="#_x0000_t75" style="position:absolute;margin-left:41.6pt;margin-top:11.7pt;width:398.95pt;height:3.3pt;z-index:251682816;visibility:visible;mso-wrap-style:square;mso-wrap-distance-left:9pt;mso-wrap-distance-top:0;mso-wrap-distance-right:9pt;mso-wrap-distance-bottom:0;mso-position-horizontal:absolute;mso-position-horizontal-relative:text;mso-position-vertical:absolute;mso-position-vertical-relative:text" o:gfxdata="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">
+                <v:imagedata r:id="rId45" o:title=""/>
+              </v:shape>
+            </w:pict>
+          </mc:Fallback>
+        </mc:AlternateContent>
+      </w:r>
+      <w:r>
+        <w:rPr>
+          <w:rFonts w:ascii="Calibri" w:hAnsi="Calibri"/>
+          <w:noProof/>
+        </w:rPr>
+        <mc:AlternateContent>
+          <mc:Choice Requires="wpi">
+            <w:drawing>
+              <wp:anchor distT="0" distB="0" distL="114300" distR="114300" simplePos="0" relativeHeight="251681792" behindDoc="0" locked="0" layoutInCell="1" allowOverlap="1" wp14:anchorId="555B5D5B" wp14:editId="4282A7DB">
+                <wp:simplePos x="0" y="0"/>
+                <wp:positionH relativeFrom="column">
+                  <wp:posOffset>508046</wp:posOffset>
+                </wp:positionH>
+                <wp:positionV relativeFrom="paragraph">
+                  <wp:posOffset>4876</wp:posOffset>
+                </wp:positionV>
+                <wp:extent cx="1757520" cy="47160"/>
+                <wp:effectExtent l="57150" t="38100" r="52705" b="48260"/>
+                <wp:wrapNone/>
+                <wp:docPr id="26" name="Ink 26"/>
+                <wp:cNvGraphicFramePr/>
+                <a:graphic xmlns:a="http://schemas.openxmlformats.org/drawingml/2006/main">
+                  <a:graphicData uri="http://schemas.microsoft.com/office/word/2010/wordprocessingInk">
+                    <w14:contentPart bwMode="auto" r:id="rId46">
+                      <w14:nvContentPartPr>
+                        <w14:cNvContentPartPr/>
+                      </w14:nvContentPartPr>
+                      <w14:xfrm>
+                        <a:off x="0" y="0"/>
+                        <a:ext cx="1757520" cy="47160"/>
+                      </w14:xfrm>
+                    </w14:contentPart>
+                  </a:graphicData>
+                </a:graphic>
+              </wp:anchor>
+            </w:drawing>
+          </mc:Choice>
+          <mc:Fallback>
+            <w:pict>
+              <v:shape w14:anchorId="15A0EAF3" id="Ink 26" o:spid="_x0000_s1026" type="#_x0000_t75" style="position:absolute;margin-left:39.3pt;margin-top:-.3pt;width:139.85pt;height:5.1pt;z-index:251681792;visibility:visible;mso-wrap-style:square;mso-wrap-distance-left:9pt;mso-wrap-distance-top:0;mso-wrap-distance-right:9pt;mso-wrap-distance-bottom:0;mso-position-horizontal:absolute;mso-position-horizontal-relative:text;mso-position-vertical:absolute;mso-position-vertical-relative:text" o:gfxdata="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">
+                <v:imagedata r:id="rId47" o:title=""/>
+              </v:shape>
+            </w:pict>
+          </mc:Fallback>
+        </mc:AlternateContent>
+      </w:r>
+      <w:r>
+        <w:rPr>
+          <w:rFonts w:ascii="Calibri" w:hAnsi="Calibri"/>
         </w:rPr>
         <w:t xml:space="preserve">Inside this folder, initialize a local </w:t>
       </w:r>
@@ -344,6 +1278,52 @@
       <w:r>
         <w:rPr>
           <w:rFonts w:ascii="Calibri" w:hAnsi="Calibri"/>
+          <w:noProof/>
+        </w:rPr>
+        <mc:AlternateContent>
+          <mc:Choice Requires="wpi">
+            <w:drawing>
+              <wp:anchor distT="0" distB="0" distL="114300" distR="114300" simplePos="0" relativeHeight="251683840" behindDoc="0" locked="0" layoutInCell="1" allowOverlap="1" wp14:anchorId="057FFEFA" wp14:editId="55966700">
+                <wp:simplePos x="0" y="0"/>
+                <wp:positionH relativeFrom="column">
+                  <wp:posOffset>1210406</wp:posOffset>
+                </wp:positionH>
+                <wp:positionV relativeFrom="paragraph">
+                  <wp:posOffset>142146</wp:posOffset>
+                </wp:positionV>
+                <wp:extent cx="401760" cy="6120"/>
+                <wp:effectExtent l="38100" t="57150" r="55880" b="51435"/>
+                <wp:wrapNone/>
+                <wp:docPr id="28" name="Ink 28"/>
+                <wp:cNvGraphicFramePr/>
+                <a:graphic xmlns:a="http://schemas.openxmlformats.org/drawingml/2006/main">
+                  <a:graphicData uri="http://schemas.microsoft.com/office/word/2010/wordprocessingInk">
+                    <w14:contentPart bwMode="auto" r:id="rId48">
+                      <w14:nvContentPartPr>
+                        <w14:cNvContentPartPr/>
+                      </w14:nvContentPartPr>
+                      <w14:xfrm>
+                        <a:off x="0" y="0"/>
+                        <a:ext cx="401760" cy="6120"/>
+                      </w14:xfrm>
+                    </w14:contentPart>
+                  </a:graphicData>
+                </a:graphic>
+              </wp:anchor>
+            </w:drawing>
+          </mc:Choice>
+          <mc:Fallback>
+            <w:pict>
+              <v:shape w14:anchorId="6F5D3D93" id="Ink 28" o:spid="_x0000_s1026" type="#_x0000_t75" style="position:absolute;margin-left:94.6pt;margin-top:10.5pt;width:33.05pt;height:1.9pt;z-index:251683840;visibility:visible;mso-wrap-style:square;mso-wrap-distance-left:9pt;mso-wrap-distance-top:0;mso-wrap-distance-right:9pt;mso-wrap-distance-bottom:0;mso-position-horizontal:absolute;mso-position-horizontal-relative:text;mso-position-vertical:absolute;mso-position-vertical-relative:text" o:gfxdata="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">
+                <v:imagedata r:id="rId49" o:title=""/>
+              </v:shape>
+            </w:pict>
+          </mc:Fallback>
+        </mc:AlternateContent>
+      </w:r>
+      <w:r>
+        <w:rPr>
+          <w:rFonts w:ascii="Calibri" w:hAnsi="Calibri"/>
         </w:rPr>
         <w:t xml:space="preserve">Add the file </w:t>
       </w:r>
@@ -370,6 +1350,236 @@
       <w:r>
         <w:rPr>
           <w:rFonts w:ascii="Calibri" w:hAnsi="Calibri"/>
+          <w:noProof/>
+        </w:rPr>
+        <mc:AlternateContent>
+          <mc:Choice Requires="wpi">
+            <w:drawing>
+              <wp:anchor distT="0" distB="0" distL="114300" distR="114300" simplePos="0" relativeHeight="251693056" behindDoc="0" locked="0" layoutInCell="1" allowOverlap="1" wp14:anchorId="7FF6C984" wp14:editId="3ED82E66">
+                <wp:simplePos x="0" y="0"/>
+                <wp:positionH relativeFrom="column">
+                  <wp:posOffset>3434126</wp:posOffset>
+                </wp:positionH>
+                <wp:positionV relativeFrom="paragraph">
+                  <wp:posOffset>287611</wp:posOffset>
+                </wp:positionV>
+                <wp:extent cx="360" cy="360"/>
+                <wp:effectExtent l="0" t="0" r="0" b="0"/>
+                <wp:wrapNone/>
+                <wp:docPr id="37" name="Ink 37"/>
+                <wp:cNvGraphicFramePr/>
+                <a:graphic xmlns:a="http://schemas.openxmlformats.org/drawingml/2006/main">
+                  <a:graphicData uri="http://schemas.microsoft.com/office/word/2010/wordprocessingInk">
+                    <w14:contentPart bwMode="auto" r:id="rId50">
+                      <w14:nvContentPartPr>
+                        <w14:cNvContentPartPr/>
+                      </w14:nvContentPartPr>
+                      <w14:xfrm>
+                        <a:off x="0" y="0"/>
+                        <a:ext cx="360" cy="360"/>
+                      </w14:xfrm>
+                    </w14:contentPart>
+                  </a:graphicData>
+                </a:graphic>
+              </wp:anchor>
+            </w:drawing>
+          </mc:Choice>
+          <mc:Fallback>
+            <w:pict>
+              <v:shape w14:anchorId="14F51DCA" id="Ink 37" o:spid="_x0000_s1026" type="#_x0000_t75" style="position:absolute;margin-left:269.7pt;margin-top:21.95pt;width:1.45pt;height:1.45pt;z-index:251693056;visibility:visible;mso-wrap-style:square;mso-wrap-distance-left:9pt;mso-wrap-distance-top:0;mso-wrap-distance-right:9pt;mso-wrap-distance-bottom:0;mso-position-horizontal:absolute;mso-position-horizontal-relative:text;mso-position-vertical:absolute;mso-position-vertical-relative:text" o:gfxdata="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">
+                <v:imagedata r:id="rId51" o:title=""/>
+              </v:shape>
+            </w:pict>
+          </mc:Fallback>
+        </mc:AlternateContent>
+      </w:r>
+      <w:r>
+        <w:rPr>
+          <w:rFonts w:ascii="Calibri" w:hAnsi="Calibri"/>
+          <w:noProof/>
+        </w:rPr>
+        <mc:AlternateContent>
+          <mc:Choice Requires="wpi">
+            <w:drawing>
+              <wp:anchor distT="0" distB="0" distL="114300" distR="114300" simplePos="0" relativeHeight="251692032" behindDoc="0" locked="0" layoutInCell="1" allowOverlap="1" wp14:anchorId="4D49A50A" wp14:editId="21F38CFF">
+                <wp:simplePos x="0" y="0"/>
+                <wp:positionH relativeFrom="column">
+                  <wp:posOffset>1459166</wp:posOffset>
+                </wp:positionH>
+                <wp:positionV relativeFrom="paragraph">
+                  <wp:posOffset>346291</wp:posOffset>
+                </wp:positionV>
+                <wp:extent cx="1791360" cy="45000"/>
+                <wp:effectExtent l="19050" t="57150" r="56515" b="50800"/>
+                <wp:wrapNone/>
+                <wp:docPr id="36" name="Ink 36"/>
+                <wp:cNvGraphicFramePr/>
+                <a:graphic xmlns:a="http://schemas.openxmlformats.org/drawingml/2006/main">
+                  <a:graphicData uri="http://schemas.microsoft.com/office/word/2010/wordprocessingInk">
+                    <w14:contentPart bwMode="auto" r:id="rId52">
+                      <w14:nvContentPartPr>
+                        <w14:cNvContentPartPr/>
+                      </w14:nvContentPartPr>
+                      <w14:xfrm>
+                        <a:off x="0" y="0"/>
+                        <a:ext cx="1791360" cy="45000"/>
+                      </w14:xfrm>
+                    </w14:contentPart>
+                  </a:graphicData>
+                </a:graphic>
+              </wp:anchor>
+            </w:drawing>
+          </mc:Choice>
+          <mc:Fallback>
+            <w:pict>
+              <v:shape w14:anchorId="78D93B80" id="Ink 36" o:spid="_x0000_s1026" type="#_x0000_t75" style="position:absolute;margin-left:114.2pt;margin-top:26.55pt;width:142.45pt;height:5pt;z-index:251692032;visibility:visible;mso-wrap-style:square;mso-wrap-distance-left:9pt;mso-wrap-distance-top:0;mso-wrap-distance-right:9pt;mso-wrap-distance-bottom:0;mso-position-horizontal:absolute;mso-position-horizontal-relative:text;mso-position-vertical:absolute;mso-position-vertical-relative:text" o:gfxdata="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">
+                <v:imagedata r:id="rId53" o:title=""/>
+              </v:shape>
+            </w:pict>
+          </mc:Fallback>
+        </mc:AlternateContent>
+      </w:r>
+      <w:r>
+        <w:rPr>
+          <w:rFonts w:ascii="Calibri" w:hAnsi="Calibri"/>
+          <w:noProof/>
+        </w:rPr>
+        <mc:AlternateContent>
+          <mc:Choice Requires="wpi">
+            <w:drawing>
+              <wp:anchor distT="0" distB="0" distL="114300" distR="114300" simplePos="0" relativeHeight="251691008" behindDoc="0" locked="0" layoutInCell="1" allowOverlap="1" wp14:anchorId="21941D66" wp14:editId="1DAFB1DE">
+                <wp:simplePos x="0" y="0"/>
+                <wp:positionH relativeFrom="column">
+                  <wp:posOffset>3983126</wp:posOffset>
+                </wp:positionH>
+                <wp:positionV relativeFrom="paragraph">
+                  <wp:posOffset>141681</wp:posOffset>
+                </wp:positionV>
+                <wp:extent cx="1336738" cy="57816"/>
+                <wp:effectExtent l="57150" t="38100" r="0" b="56515"/>
+                <wp:wrapNone/>
+                <wp:docPr id="35" name="Ink 35"/>
+                <wp:cNvGraphicFramePr/>
+                <a:graphic xmlns:a="http://schemas.openxmlformats.org/drawingml/2006/main">
+                  <a:graphicData uri="http://schemas.microsoft.com/office/word/2010/wordprocessingInk">
+                    <w14:contentPart bwMode="auto" r:id="rId54">
+                      <w14:nvContentPartPr>
+                        <w14:cNvContentPartPr/>
+                      </w14:nvContentPartPr>
+                      <w14:xfrm>
+                        <a:off x="0" y="0"/>
+                        <a:ext cx="1336738" cy="57816"/>
+                      </w14:xfrm>
+                    </w14:contentPart>
+                  </a:graphicData>
+                </a:graphic>
+              </wp:anchor>
+            </w:drawing>
+          </mc:Choice>
+          <mc:Fallback>
+            <w:pict>
+              <v:shape w14:anchorId="6E03CEE9" id="Ink 35" o:spid="_x0000_s1026" type="#_x0000_t75" style="position:absolute;margin-left:312.95pt;margin-top:10.45pt;width:106.65pt;height:5.95pt;z-index:251691008;visibility:visible;mso-wrap-style:square;mso-wrap-distance-left:9pt;mso-wrap-distance-top:0;mso-wrap-distance-right:9pt;mso-wrap-distance-bottom:0;mso-position-horizontal:absolute;mso-position-horizontal-relative:text;mso-position-vertical:absolute;mso-position-vertical-relative:text" o:gfxdata="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">
+                <v:imagedata r:id="rId55" o:title=""/>
+              </v:shape>
+            </w:pict>
+          </mc:Fallback>
+        </mc:AlternateContent>
+      </w:r>
+      <w:r>
+        <w:rPr>
+          <w:rFonts w:ascii="Calibri" w:hAnsi="Calibri"/>
+          <w:noProof/>
+        </w:rPr>
+        <mc:AlternateContent>
+          <mc:Choice Requires="wpi">
+            <w:drawing>
+              <wp:anchor distT="0" distB="0" distL="114300" distR="114300" simplePos="0" relativeHeight="251689984" behindDoc="0" locked="0" layoutInCell="1" allowOverlap="1" wp14:anchorId="360EBC91" wp14:editId="1C701035">
+                <wp:simplePos x="0" y="0"/>
+                <wp:positionH relativeFrom="column">
+                  <wp:posOffset>4897526</wp:posOffset>
+                </wp:positionH>
+                <wp:positionV relativeFrom="paragraph">
+                  <wp:posOffset>254491</wp:posOffset>
+                </wp:positionV>
+                <wp:extent cx="564480" cy="11520"/>
+                <wp:effectExtent l="38100" t="38100" r="45720" b="45720"/>
+                <wp:wrapNone/>
+                <wp:docPr id="34" name="Ink 34"/>
+                <wp:cNvGraphicFramePr/>
+                <a:graphic xmlns:a="http://schemas.openxmlformats.org/drawingml/2006/main">
+                  <a:graphicData uri="http://schemas.microsoft.com/office/word/2010/wordprocessingInk">
+                    <w14:contentPart bwMode="auto" r:id="rId56">
+                      <w14:nvContentPartPr>
+                        <w14:cNvContentPartPr/>
+                      </w14:nvContentPartPr>
+                      <w14:xfrm>
+                        <a:off x="0" y="0"/>
+                        <a:ext cx="564480" cy="11520"/>
+                      </w14:xfrm>
+                    </w14:contentPart>
+                  </a:graphicData>
+                </a:graphic>
+              </wp:anchor>
+            </w:drawing>
+          </mc:Choice>
+          <mc:Fallback>
+            <w:pict>
+              <v:shape w14:anchorId="01BFCD4E" id="Ink 34" o:spid="_x0000_s1026" type="#_x0000_t75" style="position:absolute;margin-left:384.95pt;margin-top:19.35pt;width:45.9pt;height:2.3pt;z-index:251689984;visibility:visible;mso-wrap-style:square;mso-wrap-distance-left:9pt;mso-wrap-distance-top:0;mso-wrap-distance-right:9pt;mso-wrap-distance-bottom:0;mso-position-horizontal:absolute;mso-position-horizontal-relative:text;mso-position-vertical:absolute;mso-position-vertical-relative:text" o:gfxdata="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">
+                <v:imagedata r:id="rId57" o:title=""/>
+              </v:shape>
+            </w:pict>
+          </mc:Fallback>
+        </mc:AlternateContent>
+      </w:r>
+      <w:r>
+        <w:rPr>
+          <w:rFonts w:ascii="Calibri" w:hAnsi="Calibri"/>
+          <w:noProof/>
+        </w:rPr>
+        <mc:AlternateContent>
+          <mc:Choice Requires="wpi">
+            <w:drawing>
+              <wp:anchor distT="0" distB="0" distL="114300" distR="114300" simplePos="0" relativeHeight="251686912" behindDoc="0" locked="0" layoutInCell="1" allowOverlap="1" wp14:anchorId="315D19C0" wp14:editId="28F084A4">
+                <wp:simplePos x="0" y="0"/>
+                <wp:positionH relativeFrom="column">
+                  <wp:posOffset>676656</wp:posOffset>
+                </wp:positionH>
+                <wp:positionV relativeFrom="paragraph">
+                  <wp:posOffset>148996</wp:posOffset>
+                </wp:positionV>
+                <wp:extent cx="2163542" cy="37161"/>
+                <wp:effectExtent l="38100" t="38100" r="0" b="58420"/>
+                <wp:wrapNone/>
+                <wp:docPr id="31" name="Ink 31"/>
+                <wp:cNvGraphicFramePr/>
+                <a:graphic xmlns:a="http://schemas.openxmlformats.org/drawingml/2006/main">
+                  <a:graphicData uri="http://schemas.microsoft.com/office/word/2010/wordprocessingInk">
+                    <w14:contentPart bwMode="auto" r:id="rId58">
+                      <w14:nvContentPartPr>
+                        <w14:cNvContentPartPr/>
+                      </w14:nvContentPartPr>
+                      <w14:xfrm>
+                        <a:off x="0" y="0"/>
+                        <a:ext cx="2163542" cy="37161"/>
+                      </w14:xfrm>
+                    </w14:contentPart>
+                  </a:graphicData>
+                </a:graphic>
+              </wp:anchor>
+            </w:drawing>
+          </mc:Choice>
+          <mc:Fallback>
+            <w:pict>
+              <v:shape w14:anchorId="6D1D5577" id="Ink 31" o:spid="_x0000_s1026" type="#_x0000_t75" style="position:absolute;margin-left:52.6pt;margin-top:11.05pt;width:171.75pt;height:4.35pt;z-index:251686912;visibility:visible;mso-wrap-style:square;mso-wrap-distance-left:9pt;mso-wrap-distance-top:0;mso-wrap-distance-right:9pt;mso-wrap-distance-bottom:0;mso-position-horizontal:absolute;mso-position-horizontal-relative:text;mso-position-vertical:absolute;mso-position-vertical-relative:text" o:gfxdata="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">
+                <v:imagedata r:id="rId59" o:title=""/>
+              </v:shape>
+            </w:pict>
+          </mc:Fallback>
+        </mc:AlternateContent>
+      </w:r>
+      <w:r>
+        <w:rPr>
+          <w:rFonts w:ascii="Calibri" w:hAnsi="Calibri"/>
         </w:rPr>
         <w:t xml:space="preserve">Create a </w:t>
       </w:r>
@@ -644,7 +1854,16 @@
           <w:rFonts w:ascii="Calibri" w:hAnsi="Calibri"/>
           <w:b/>
         </w:rPr>
-        <w:t>npm</w:t>
+        <w:t>np</w:t>
+      </w:r>
+      <w:bookmarkStart w:id="0" w:name="_GoBack"/>
+      <w:bookmarkEnd w:id="0"/>
+      <w:r>
+        <w:rPr>
+          <w:rFonts w:ascii="Calibri" w:hAnsi="Calibri"/>
+          <w:b/>
+        </w:rPr>
+        <w:t>m</w:t>
       </w:r>
       <w:proofErr w:type="spellEnd"/>
       <w:r>
@@ -811,7 +2030,7 @@
                     <pic:cNvPicPr/>
                   </pic:nvPicPr>
                   <pic:blipFill>
-                    <a:blip r:embed="rId8">
+                    <a:blip r:embed="rId60">
                       <a:extLst>
                         <a:ext uri="{28A0092B-C50C-407E-A947-70E740481C1C}">
                           <a14:useLocalDpi xmlns:a14="http://schemas.microsoft.com/office/drawing/2010/main" val="0"/>
@@ -1342,7 +2561,7 @@
         </w:rPr>
         <w:t xml:space="preserve"> </w:t>
       </w:r>
-      <w:hyperlink r:id="rId9" w:history="1">
+      <w:hyperlink r:id="rId61" w:history="1">
         <w:r>
           <w:rPr>
             <w:rStyle w:val="Hyperlink"/>
@@ -1771,7 +2990,6 @@
         <w:t xml:space="preserve">odify the "navbar-brand" span element to read "WEB322 - Student Name" where "Student Name" is your name, </w:t>
       </w:r>
       <w:proofErr w:type="spellStart"/>
-      <w:proofErr w:type="gramStart"/>
       <w:r>
         <w:rPr>
           <w:rFonts w:ascii="Calibri" w:hAnsi="Calibri"/>
@@ -1779,7 +2997,6 @@
         <w:t>ie</w:t>
       </w:r>
       <w:proofErr w:type="spellEnd"/>
-      <w:proofErr w:type="gramEnd"/>
       <w:r>
         <w:rPr>
           <w:rFonts w:ascii="Calibri" w:hAnsi="Calibri"/>
@@ -2253,21 +3470,7 @@
         <w:rPr>
           <w:rFonts w:ascii="Calibri" w:hAnsi="Calibri"/>
         </w:rPr>
-        <w:t xml:space="preserve">he </w:t>
-      </w:r>
-      <w:proofErr w:type="gramStart"/>
-      <w:r>
-        <w:rPr>
-          <w:rFonts w:ascii="Calibri" w:hAnsi="Calibri"/>
-        </w:rPr>
-        <w:t>port</w:t>
-      </w:r>
-      <w:proofErr w:type="gramEnd"/>
-      <w:r>
-        <w:rPr>
-          <w:rFonts w:ascii="Calibri" w:hAnsi="Calibri"/>
-        </w:rPr>
-        <w:t xml:space="preserve"> the server is currently </w:t>
+        <w:t xml:space="preserve">he port the server is currently </w:t>
       </w:r>
       <w:r>
         <w:rPr>
@@ -2394,7 +3597,7 @@
         </w:rPr>
         <w:t xml:space="preserve"> (see </w:t>
       </w:r>
-      <w:hyperlink r:id="rId10" w:history="1">
+      <w:hyperlink r:id="rId62" w:history="1">
         <w:r>
           <w:rPr>
             <w:rStyle w:val="Hyperlink"/>
@@ -2669,7 +3872,7 @@
         </w:rPr>
         <w:t xml:space="preserve">(see </w:t>
       </w:r>
-      <w:hyperlink r:id="rId11" w:history="1">
+      <w:hyperlink r:id="rId63" w:history="1">
         <w:r>
           <w:rPr>
             <w:rStyle w:val="Hyperlink"/>
@@ -2769,7 +3972,7 @@
         </w:rPr>
         <w:t xml:space="preserve">The url: </w:t>
       </w:r>
-      <w:hyperlink r:id="rId12" w:history="1">
+      <w:hyperlink r:id="rId64" w:history="1">
         <w:r>
           <w:rPr>
             <w:rStyle w:val="Hyperlink"/>
@@ -2825,7 +4028,7 @@
                     <pic:cNvPicPr/>
                   </pic:nvPicPr>
                   <pic:blipFill>
-                    <a:blip r:embed="rId13">
+                    <a:blip r:embed="rId65">
                       <a:extLst>
                         <a:ext uri="{28A0092B-C50C-407E-A947-70E740481C1C}">
                           <a14:useLocalDpi xmlns:a14="http://schemas.microsoft.com/office/drawing/2010/main" val="0"/>
@@ -2939,7 +4142,7 @@
         </w:rPr>
         <w:t xml:space="preserve"> by browsing to </w:t>
       </w:r>
-      <w:hyperlink r:id="rId14" w:history="1">
+      <w:hyperlink r:id="rId66" w:history="1">
         <w:r>
           <w:rPr>
             <w:rStyle w:val="Hyperlink"/>
@@ -3276,7 +4479,7 @@
                     <pic:cNvPicPr/>
                   </pic:nvPicPr>
                   <pic:blipFill>
-                    <a:blip r:embed="rId15">
+                    <a:blip r:embed="rId67">
                       <a:extLst>
                         <a:ext uri="{28A0092B-C50C-407E-A947-70E740481C1C}">
                           <a14:useLocalDpi xmlns:a14="http://schemas.microsoft.com/office/drawing/2010/main" val="0"/>
@@ -3447,7 +4650,7 @@
       <w:r>
         <w:t xml:space="preserve">Open your web browser and navigate to: </w:t>
       </w:r>
-      <w:hyperlink r:id="rId16" w:history="1">
+      <w:hyperlink r:id="rId68" w:history="1">
         <w:r>
           <w:rPr>
             <w:rStyle w:val="Hyperlink"/>
@@ -3495,7 +4698,7 @@
       <w:r>
         <w:t xml:space="preserve">Next, navigate to: </w:t>
       </w:r>
-      <w:hyperlink r:id="rId17" w:history="1">
+      <w:hyperlink r:id="rId69" w:history="1">
         <w:r>
           <w:rPr>
             <w:rStyle w:val="Hyperlink"/>
@@ -3929,14 +5132,12 @@
         <w:lastRenderedPageBreak/>
         <w:t>/</w:t>
       </w:r>
-      <w:proofErr w:type="gramStart"/>
       <w:r>
         <w:rPr>
           <w:u w:val="single"/>
         </w:rPr>
         <w:t>blog</w:t>
       </w:r>
-      <w:proofErr w:type="gramEnd"/>
       <w:r>
         <w:rPr>
           <w:u w:val="single"/>
@@ -3956,15 +5157,7 @@
         </w:rPr>
       </w:pPr>
       <w:r>
-        <w:t xml:space="preserve">This route will return a JSON formatted string containing </w:t>
-      </w:r>
-      <w:proofErr w:type="gramStart"/>
-      <w:r>
-        <w:t>all of</w:t>
-      </w:r>
-      <w:proofErr w:type="gramEnd"/>
-      <w:r>
-        <w:t xml:space="preserve"> the </w:t>
+        <w:t xml:space="preserve">This route will return a JSON formatted string containing all of the </w:t>
       </w:r>
       <w:r>
         <w:t>posts</w:t>
@@ -4037,14 +5230,12 @@
         </w:rPr>
         <w:t>/</w:t>
       </w:r>
-      <w:proofErr w:type="gramStart"/>
       <w:r>
         <w:rPr>
           <w:u w:val="single"/>
         </w:rPr>
         <w:t>posts</w:t>
       </w:r>
-      <w:proofErr w:type="gramEnd"/>
       <w:r>
         <w:rPr>
           <w:u w:val="single"/>
@@ -4090,14 +5281,12 @@
         </w:rPr>
         <w:t>/</w:t>
       </w:r>
-      <w:proofErr w:type="gramStart"/>
       <w:r>
         <w:rPr>
           <w:u w:val="single"/>
         </w:rPr>
         <w:t>categories</w:t>
       </w:r>
-      <w:proofErr w:type="gramEnd"/>
       <w:r>
         <w:rPr>
           <w:u w:val="single"/>
@@ -4117,15 +5306,7 @@
         </w:rPr>
       </w:pPr>
       <w:r>
-        <w:t xml:space="preserve">This route will return a JSON formatted string containing </w:t>
-      </w:r>
-      <w:proofErr w:type="gramStart"/>
-      <w:r>
-        <w:t>all of</w:t>
-      </w:r>
-      <w:proofErr w:type="gramEnd"/>
-      <w:r>
-        <w:t xml:space="preserve"> the </w:t>
+        <w:t xml:space="preserve">This route will return a JSON formatted string containing all of the </w:t>
       </w:r>
       <w:r>
         <w:t>categories</w:t>
@@ -4267,7 +5448,7 @@
       <w:r>
         <w:t xml:space="preserve">: </w:t>
       </w:r>
-      <w:hyperlink r:id="rId18" w:history="1">
+      <w:hyperlink r:id="rId70" w:history="1">
         <w:r>
           <w:rPr>
             <w:rStyle w:val="Hyperlink"/>
@@ -4544,25 +5725,12 @@
       </w:r>
       <w:proofErr w:type="spellEnd"/>
       <w:r>
-        <w:t>: what if we move from .</w:t>
-      </w:r>
-      <w:proofErr w:type="spellStart"/>
-      <w:r>
-        <w:t>json</w:t>
-      </w:r>
-      <w:proofErr w:type="spellEnd"/>
-      <w:r>
-        <w:t xml:space="preserve"> files to a remote database, or introduce hundreds of thousands of objects into </w:t>
+        <w:t xml:space="preserve">: what if we move from .json files to a remote database, or introduce hundreds of thousands of objects into </w:t>
       </w:r>
       <w:proofErr w:type="gramStart"/>
       <w:r>
-        <w:t>our .</w:t>
-      </w:r>
-      <w:proofErr w:type="spellStart"/>
-      <w:r>
-        <w:t>json</w:t>
-      </w:r>
-      <w:proofErr w:type="spellEnd"/>
+        <w:t>our .json</w:t>
+      </w:r>
       <w:proofErr w:type="gramEnd"/>
       <w:r>
         <w:t xml:space="preserve"> dataset? - this would increase lag time).</w:t>
@@ -4756,7 +5924,7 @@
       <w:r>
         <w:t xml:space="preserve">: see the </w:t>
       </w:r>
-      <w:hyperlink r:id="rId19" w:anchor="fs_file_system" w:history="1">
+      <w:hyperlink r:id="rId71" w:anchor="fs_file_system" w:history="1">
         <w:r>
           <w:rPr>
             <w:rStyle w:val="Hyperlink"/>
@@ -4887,7 +6055,7 @@
       <w:r>
         <w:t xml:space="preserve">: see </w:t>
       </w:r>
-      <w:hyperlink r:id="rId20" w:history="1">
+      <w:hyperlink r:id="rId72" w:history="1">
         <w:proofErr w:type="spellStart"/>
         <w:r>
           <w:rPr>
@@ -5548,15 +6716,7 @@
       </w:r>
       <w:proofErr w:type="gramEnd"/>
       <w:r>
-        <w:t>) is responsible for reading the .</w:t>
-      </w:r>
-      <w:proofErr w:type="spellStart"/>
-      <w:r>
-        <w:t>json</w:t>
-      </w:r>
-      <w:proofErr w:type="spellEnd"/>
-      <w:r>
-        <w:t xml:space="preserve"> files from the "data" folder and parsing the results to create the "global" (to the module) arrays, "</w:t>
+        <w:t>) is responsible for reading the .json files from the "data" folder and parsing the results to create the "global" (to the module) arrays, "</w:t>
       </w:r>
       <w:r>
         <w:t>posts</w:t>
@@ -5604,15 +6764,7 @@
     <w:p/>
     <w:p>
       <w:r>
-        <w:t xml:space="preserve">Similarly, the promise </w:t>
-      </w:r>
-      <w:proofErr w:type="gramStart"/>
-      <w:r>
-        <w:t>will</w:t>
-      </w:r>
-      <w:proofErr w:type="gramEnd"/>
-      <w:r>
-        <w:t xml:space="preserve"> </w:t>
+        <w:t xml:space="preserve">Similarly, the promise will </w:t>
       </w:r>
       <w:r>
         <w:rPr>
@@ -6416,21 +7568,7 @@
         <w:rPr>
           <w:rFonts w:ascii="Calibri" w:hAnsi="Calibri"/>
         </w:rPr>
-        <w:t xml:space="preserve">your application, deploy it </w:t>
-      </w:r>
-      <w:proofErr w:type="gramStart"/>
-      <w:r>
-        <w:rPr>
-          <w:rFonts w:ascii="Calibri" w:hAnsi="Calibri"/>
-        </w:rPr>
-        <w:t>to</w:t>
-      </w:r>
-      <w:proofErr w:type="gramEnd"/>
-      <w:r>
-        <w:rPr>
-          <w:rFonts w:ascii="Calibri" w:hAnsi="Calibri"/>
-        </w:rPr>
-        <w:t xml:space="preserve"> </w:t>
+        <w:t xml:space="preserve">your application, deploy it to </w:t>
       </w:r>
       <w:r>
         <w:rPr>
@@ -6553,7 +7691,7 @@
         </w:rPr>
         <w:t xml:space="preserve">following the instructions on the </w:t>
       </w:r>
-      <w:hyperlink r:id="rId21" w:history="1">
+      <w:hyperlink r:id="rId73" w:history="1">
         <w:r>
           <w:rPr>
             <w:rStyle w:val="Hyperlink"/>
@@ -6809,7 +7947,7 @@
       <w:r>
         <w:t xml:space="preserve">To see a completed version of this app running, visit: </w:t>
       </w:r>
-      <w:hyperlink r:id="rId22" w:history="1">
+      <w:hyperlink r:id="rId74" w:history="1">
         <w:r>
           <w:rPr>
             <w:rStyle w:val="Hyperlink"/>
@@ -6905,7 +8043,7 @@
         </w:rPr>
         <w:t xml:space="preserve">or using one of the themes from </w:t>
       </w:r>
-      <w:hyperlink r:id="rId23" w:history="1">
+      <w:hyperlink r:id="rId75" w:history="1">
         <w:r>
           <w:rPr>
             <w:rStyle w:val="Hyperlink"/>
@@ -6927,23 +8065,7 @@
           <w:rFonts w:ascii="Calibri" w:hAnsi="Calibri"/>
           <w:bCs/>
         </w:rPr>
-        <w:t xml:space="preserve">provide additional style to the pages in your app.  Black, </w:t>
-      </w:r>
-      <w:proofErr w:type="gramStart"/>
-      <w:r>
-        <w:rPr>
-          <w:rFonts w:ascii="Calibri" w:hAnsi="Calibri"/>
-          <w:bCs/>
-        </w:rPr>
-        <w:t>White</w:t>
-      </w:r>
-      <w:proofErr w:type="gramEnd"/>
-      <w:r>
-        <w:rPr>
-          <w:rFonts w:ascii="Calibri" w:hAnsi="Calibri"/>
-          <w:bCs/>
-        </w:rPr>
-        <w:t xml:space="preserve"> and Gray </w:t>
+        <w:t xml:space="preserve">provide additional style to the pages in your app.  Black, White and Gray </w:t>
       </w:r>
       <w:r>
         <w:rPr>
@@ -6959,7 +8081,7 @@
         </w:rPr>
         <w:t xml:space="preserve">, so why not add some cool colors and fonts (maybe something from </w:t>
       </w:r>
-      <w:hyperlink r:id="rId24" w:history="1">
+      <w:hyperlink r:id="rId76" w:history="1">
         <w:r>
           <w:rPr>
             <w:rStyle w:val="Hyperlink"/>
@@ -7278,15 +8400,15 @@
         <w:t>Make sure that the video is not zipped with your project. It must be a separate file.</w:t>
       </w:r>
       <w:r>
-        <w:t xml:space="preserve"> If the video is zipped in the </w:t>
+        <w:t xml:space="preserve"> If the video is zipped in the project you are going to </w:t>
       </w:r>
       <w:proofErr w:type="gramStart"/>
       <w:r>
-        <w:t>project</w:t>
+        <w:t>loose</w:t>
       </w:r>
       <w:proofErr w:type="gramEnd"/>
       <w:r>
-        <w:t xml:space="preserve"> you are going to loose up to 30% of your grade.</w:t>
+        <w:t xml:space="preserve"> up to 30% of your grade.</w:t>
       </w:r>
     </w:p>
     <w:p>
@@ -7477,7 +8599,7 @@
 </file>
 
 <file path=word/numbering.xml><?xml version="1.0" encoding="utf-8"?>
-<w:numbering xmlns:wpc="http://schemas.microsoft.com/office/word/2010/wordprocessingCanvas" xmlns:cx="http://schemas.microsoft.com/office/drawing/2014/chartex" xmlns:cx1="http://schemas.microsoft.com/office/drawing/2015/9/8/chartex" xmlns:cx2="http://schemas.microsoft.com/office/drawing/2015/10/21/chartex" xmlns:cx3="http://schemas.microsoft.com/office/drawing/2016/5/9/chartex" xmlns:cx4="http://schemas.microsoft.com/office/drawing/2016/5/10/chartex" xmlns:cx5="http://schemas.microsoft.com/office/drawing/2016/5/11/chartex" xmlns:cx6="http://schemas.microsoft.com/office/drawing/2016/5/12/chartex" xmlns:cx7="http://schemas.microsoft.com/office/drawing/2016/5/13/chartex" xmlns:cx8="http://schemas.microsoft.com/office/drawing/2016/5/14/chartex" xmlns:mc="http://schemas.openxmlformats.org/markup-compatibility/2006" xmlns:aink="http://schemas.microsoft.com/office/drawing/2016/ink" xmlns:am3d="http://schemas.microsoft.com/office/drawing/2017/model3d" xmlns:o="urn:schemas-microsoft-com:office:office" xmlns:oel="http://schemas.microsoft.com/office/2019/extlst" xmlns:r="http://schemas.openxmlformats.org/officeDocument/2006/relationships" xmlns:m="http://schemas.openxmlformats.org/officeDocument/2006/math" xmlns:v="urn:schemas-microsoft-com:vml" xmlns:wp14="http://schemas.microsoft.com/office/word/2010/wordprocessingDrawing" xmlns:wp="http://schemas.openxmlformats.org/drawingml/2006/wordprocessingDrawing" xmlns:w10="urn:schemas-microsoft-com:office:word" xmlns:w="http://schemas.openxmlformats.org/wordprocessingml/2006/main" xmlns:w14="http://schemas.microsoft.com/office/word/2010/wordml" xmlns:w15="http://schemas.microsoft.com/office/word/2012/wordml" xmlns:w16cex="http://schemas.microsoft.com/office/word/2018/wordml/cex" xmlns:w16cid="http://schemas.microsoft.com/office/word/2016/wordml/cid" xmlns:w16="http://schemas.microsoft.com/office/word/2018/wordml" xmlns:w16sdtdh="http://schemas.microsoft.com/office/word/2020/wordml/sdtdatahash" xmlns:w16se="http://schemas.microsoft.com/office/word/2015/wordml/symex" xmlns:wpg="http://schemas.microsoft.com/office/word/2010/wordprocessingGroup" xmlns:wpi="http://schemas.microsoft.com/office/word/2010/wordprocessingInk" xmlns:wne="http://schemas.microsoft.com/office/word/2006/wordml" xmlns:wps="http://schemas.microsoft.com/office/word/2010/wordprocessingShape" mc:Ignorable="w14 w15 w16se w16cid w16 w16cex w16sdtdh wp14">
+<w:numbering xmlns:wpc="http://schemas.microsoft.com/office/word/2010/wordprocessingCanvas" xmlns:cx="http://schemas.microsoft.com/office/drawing/2014/chartex" xmlns:cx1="http://schemas.microsoft.com/office/drawing/2015/9/8/chartex" xmlns:cx2="http://schemas.microsoft.com/office/drawing/2015/10/21/chartex" xmlns:cx3="http://schemas.microsoft.com/office/drawing/2016/5/9/chartex" xmlns:cx4="http://schemas.microsoft.com/office/drawing/2016/5/10/chartex" xmlns:cx5="http://schemas.microsoft.com/office/drawing/2016/5/11/chartex" xmlns:cx6="http://schemas.microsoft.com/office/drawing/2016/5/12/chartex" xmlns:cx7="http://schemas.microsoft.com/office/drawing/2016/5/13/chartex" xmlns:cx8="http://schemas.microsoft.com/office/drawing/2016/5/14/chartex" xmlns:mc="http://schemas.openxmlformats.org/markup-compatibility/2006" xmlns:aink="http://schemas.microsoft.com/office/drawing/2016/ink" xmlns:am3d="http://schemas.microsoft.com/office/drawing/2017/model3d" xmlns:o="urn:schemas-microsoft-com:office:office" xmlns:r="http://schemas.openxmlformats.org/officeDocument/2006/relationships" xmlns:m="http://schemas.openxmlformats.org/officeDocument/2006/math" xmlns:v="urn:schemas-microsoft-com:vml" xmlns:wp14="http://schemas.microsoft.com/office/word/2010/wordprocessingDrawing" xmlns:wp="http://schemas.openxmlformats.org/drawingml/2006/wordprocessingDrawing" xmlns:w10="urn:schemas-microsoft-com:office:word" xmlns:w="http://schemas.openxmlformats.org/wordprocessingml/2006/main" xmlns:w14="http://schemas.microsoft.com/office/word/2010/wordml" xmlns:w15="http://schemas.microsoft.com/office/word/2012/wordml" xmlns:w16cid="http://schemas.microsoft.com/office/word/2016/wordml/cid" xmlns:w16se="http://schemas.microsoft.com/office/word/2015/wordml/symex" xmlns:wpg="http://schemas.microsoft.com/office/word/2010/wordprocessingGroup" xmlns:wpi="http://schemas.microsoft.com/office/word/2010/wordprocessingInk" xmlns:wne="http://schemas.microsoft.com/office/word/2006/wordml" xmlns:wps="http://schemas.microsoft.com/office/word/2010/wordprocessingShape" mc:Ignorable="w14 w15 w16se w16cid wp14">
   <w:abstractNum w:abstractNumId="0" w15:restartNumberingAfterBreak="0">
     <w:nsid w:val="078A58E6"/>
     <w:multiLevelType w:val="hybridMultilevel"/>
@@ -8495,31 +9617,31 @@
       </w:rPr>
     </w:lvl>
   </w:abstractNum>
-  <w:num w:numId="1" w16cid:durableId="1414863008">
+  <w:num w:numId="1">
     <w:abstractNumId w:val="7"/>
   </w:num>
-  <w:num w:numId="2" w16cid:durableId="1186210782">
+  <w:num w:numId="2">
     <w:abstractNumId w:val="5"/>
   </w:num>
-  <w:num w:numId="3" w16cid:durableId="1979216893">
+  <w:num w:numId="3">
     <w:abstractNumId w:val="6"/>
   </w:num>
-  <w:num w:numId="4" w16cid:durableId="760226510">
+  <w:num w:numId="4">
     <w:abstractNumId w:val="8"/>
   </w:num>
-  <w:num w:numId="5" w16cid:durableId="1313296420">
+  <w:num w:numId="5">
     <w:abstractNumId w:val="0"/>
   </w:num>
-  <w:num w:numId="6" w16cid:durableId="764181823">
+  <w:num w:numId="6">
     <w:abstractNumId w:val="4"/>
   </w:num>
-  <w:num w:numId="7" w16cid:durableId="84885800">
+  <w:num w:numId="7">
     <w:abstractNumId w:val="1"/>
   </w:num>
-  <w:num w:numId="8" w16cid:durableId="1718778428">
+  <w:num w:numId="8">
     <w:abstractNumId w:val="2"/>
   </w:num>
-  <w:num w:numId="9" w16cid:durableId="976566982">
+  <w:num w:numId="9">
     <w:abstractNumId w:val="3"/>
   </w:num>
   <w:numIdMacAtCleanup w:val="8"/>
@@ -8527,7 +9649,7 @@
 </file>
 
 <file path=word/styles.xml><?xml version="1.0" encoding="utf-8"?>
-<w:styles xmlns:mc="http://schemas.openxmlformats.org/markup-compatibility/2006" xmlns:r="http://schemas.openxmlformats.org/officeDocument/2006/relationships" xmlns:w="http://schemas.openxmlformats.org/wordprocessingml/2006/main" xmlns:w14="http://schemas.microsoft.com/office/word/2010/wordml" xmlns:w15="http://schemas.microsoft.com/office/word/2012/wordml" xmlns:w16cex="http://schemas.microsoft.com/office/word/2018/wordml/cex" xmlns:w16cid="http://schemas.microsoft.com/office/word/2016/wordml/cid" xmlns:w16="http://schemas.microsoft.com/office/word/2018/wordml" xmlns:w16sdtdh="http://schemas.microsoft.com/office/word/2020/wordml/sdtdatahash" xmlns:w16se="http://schemas.microsoft.com/office/word/2015/wordml/symex" mc:Ignorable="w14 w15 w16se w16cid w16 w16cex w16sdtdh">
+<w:styles xmlns:mc="http://schemas.openxmlformats.org/markup-compatibility/2006" xmlns:r="http://schemas.openxmlformats.org/officeDocument/2006/relationships" xmlns:w="http://schemas.openxmlformats.org/wordprocessingml/2006/main" xmlns:w14="http://schemas.microsoft.com/office/word/2010/wordml" xmlns:w15="http://schemas.microsoft.com/office/word/2012/wordml" xmlns:w16cid="http://schemas.microsoft.com/office/word/2016/wordml/cid" xmlns:w16se="http://schemas.microsoft.com/office/word/2015/wordml/symex" mc:Ignorable="w14 w15 w16se w16cid">
   <w:docDefaults>
     <w:rPrDefault>
       <w:rPr>
@@ -8543,7 +9665,7 @@
       </w:pPr>
     </w:pPrDefault>
   </w:docDefaults>
-  <w:latentStyles w:defLockedState="0" w:defUIPriority="99" w:defSemiHidden="0" w:defUnhideWhenUsed="0" w:defQFormat="0" w:count="376">
+  <w:latentStyles w:defLockedState="0" w:defUIPriority="99" w:defSemiHidden="0" w:defUnhideWhenUsed="0" w:defQFormat="0" w:count="375">
     <w:lsdException w:name="Normal" w:uiPriority="0" w:qFormat="1"/>
     <w:lsdException w:name="heading 1" w:uiPriority="9" w:qFormat="1"/>
     <w:lsdException w:name="heading 2" w:semiHidden="1" w:uiPriority="9" w:unhideWhenUsed="1" w:qFormat="1"/>
@@ -9284,6 +10406,696 @@
 </w:styles>
 </file>
 
+<file path=word/ink/ink1.xml><?xml version="1.0" encoding="utf-8"?>
+<inkml:ink xmlns:inkml="http://www.w3.org/2003/InkML">
+  <inkml:definitions>
+    <inkml:context xml:id="ctx0">
+      <inkml:inkSource xml:id="inkSrc0">
+        <inkml:traceFormat>
+          <inkml:channel name="X" type="integer" min="-2.14748E9" max="2.14748E9" units="cm"/>
+          <inkml:channel name="Y" type="integer" min="-2.14748E9" max="2.14748E9" units="cm"/>
+        </inkml:traceFormat>
+        <inkml:channelProperties>
+          <inkml:channelProperty channel="X" name="resolution" value="1000" units="1/cm"/>
+          <inkml:channelProperty channel="Y" name="resolution" value="1000" units="1/cm"/>
+        </inkml:channelProperties>
+      </inkml:inkSource>
+      <inkml:timestamp xml:id="ts0" timeString="2022-09-19T20:19:10.533"/>
+    </inkml:context>
+    <inkml:brush xml:id="br0">
+      <inkml:brushProperty name="width" value="0.05" units="cm"/>
+      <inkml:brushProperty name="height" value="0.05" units="cm"/>
+      <inkml:brushProperty name="color" value="#E71224"/>
+      <inkml:brushProperty name="ignorePressure" value="1"/>
+    </inkml:brush>
+  </inkml:definitions>
+  <inkml:trace contextRef="#ctx0" brushRef="#br0">1026 28,'53'25,"32"-11,1-4,0-4,0-3,33-5,-21 1,85-1,-1123-55,721 39,177 16,0-1,73 3,9 0,369 5,150 30,-550-34,55 8,-98-4,-1504-7,1420 2</inkml:trace>
+</inkml:ink>
+</file>
+
+<file path=word/ink/ink10.xml><?xml version="1.0" encoding="utf-8"?>
+<inkml:ink xmlns:inkml="http://www.w3.org/2003/InkML">
+  <inkml:definitions>
+    <inkml:context xml:id="ctx0">
+      <inkml:inkSource xml:id="inkSrc0">
+        <inkml:traceFormat>
+          <inkml:channel name="X" type="integer" min="-2.14748E9" max="2.14748E9" units="cm"/>
+          <inkml:channel name="Y" type="integer" min="-2.14748E9" max="2.14748E9" units="cm"/>
+        </inkml:traceFormat>
+        <inkml:channelProperties>
+          <inkml:channelProperty channel="X" name="resolution" value="1000" units="1/cm"/>
+          <inkml:channelProperty channel="Y" name="resolution" value="1000" units="1/cm"/>
+        </inkml:channelProperties>
+      </inkml:inkSource>
+      <inkml:timestamp xml:id="ts0" timeString="2022-09-19T20:19:25.667"/>
+    </inkml:context>
+    <inkml:brush xml:id="br0">
+      <inkml:brushProperty name="width" value="0.05" units="cm"/>
+      <inkml:brushProperty name="height" value="0.05" units="cm"/>
+      <inkml:brushProperty name="color" value="#E71224"/>
+      <inkml:brushProperty name="ignorePressure" value="1"/>
+    </inkml:brush>
+  </inkml:definitions>
+  <inkml:trace contextRef="#ctx0" brushRef="#br0">0 11,'2090'0,"-1982"-5,-85 0</inkml:trace>
+</inkml:ink>
+</file>
+
+<file path=word/ink/ink11.xml><?xml version="1.0" encoding="utf-8"?>
+<inkml:ink xmlns:inkml="http://www.w3.org/2003/InkML">
+  <inkml:definitions>
+    <inkml:context xml:id="ctx0">
+      <inkml:inkSource xml:id="inkSrc0">
+        <inkml:traceFormat>
+          <inkml:channel name="X" type="integer" min="-2.14748E9" max="2.14748E9" units="cm"/>
+          <inkml:channel name="Y" type="integer" min="-2.14748E9" max="2.14748E9" units="cm"/>
+        </inkml:traceFormat>
+        <inkml:channelProperties>
+          <inkml:channelProperty channel="X" name="resolution" value="1000" units="1/cm"/>
+          <inkml:channelProperty channel="Y" name="resolution" value="1000" units="1/cm"/>
+        </inkml:channelProperties>
+      </inkml:inkSource>
+      <inkml:timestamp xml:id="ts0" timeString="2022-09-19T20:19:24.875"/>
+    </inkml:context>
+    <inkml:brush xml:id="br0">
+      <inkml:brushProperty name="width" value="0.05" units="cm"/>
+      <inkml:brushProperty name="height" value="0.05" units="cm"/>
+      <inkml:brushProperty name="color" value="#E71224"/>
+      <inkml:brushProperty name="ignorePressure" value="1"/>
+    </inkml:brush>
+  </inkml:definitions>
+  <inkml:trace contextRef="#ctx0" brushRef="#br0">0 0,'0'0</inkml:trace>
+</inkml:ink>
+</file>
+
+<file path=word/ink/ink12.xml><?xml version="1.0" encoding="utf-8"?>
+<inkml:ink xmlns:inkml="http://www.w3.org/2003/InkML">
+  <inkml:definitions>
+    <inkml:context xml:id="ctx0">
+      <inkml:inkSource xml:id="inkSrc0">
+        <inkml:traceFormat>
+          <inkml:channel name="X" type="integer" min="-2.14748E9" max="2.14748E9" units="cm"/>
+          <inkml:channel name="Y" type="integer" min="-2.14748E9" max="2.14748E9" units="cm"/>
+        </inkml:traceFormat>
+        <inkml:channelProperties>
+          <inkml:channelProperty channel="X" name="resolution" value="1000" units="1/cm"/>
+          <inkml:channelProperty channel="Y" name="resolution" value="1000" units="1/cm"/>
+        </inkml:channelProperties>
+      </inkml:inkSource>
+      <inkml:timestamp xml:id="ts0" timeString="2022-09-19T20:19:43.294"/>
+    </inkml:context>
+    <inkml:brush xml:id="br0">
+      <inkml:brushProperty name="width" value="0.05" units="cm"/>
+      <inkml:brushProperty name="height" value="0.05" units="cm"/>
+      <inkml:brushProperty name="ignorePressure" value="1"/>
+    </inkml:brush>
+  </inkml:definitions>
+  <inkml:trace contextRef="#ctx0" brushRef="#br0">0 0,'1243'44,"-465"-13,163 52,-491-6,-209-74,-218-3</inkml:trace>
+  <inkml:trace contextRef="#ctx0" brushRef="#br0" timeOffset="507.642">4763 228,'80'-40,"19"16,2 4,1 5,56 0,-111 11,105-19,-121 16</inkml:trace>
+</inkml:ink>
+</file>
+
+<file path=word/ink/ink13.xml><?xml version="1.0" encoding="utf-8"?>
+<inkml:ink xmlns:inkml="http://www.w3.org/2003/InkML">
+  <inkml:definitions>
+    <inkml:context xml:id="ctx0">
+      <inkml:inkSource xml:id="inkSrc0">
+        <inkml:traceFormat>
+          <inkml:channel name="X" type="integer" min="-2.14748E9" max="2.14748E9" units="cm"/>
+          <inkml:channel name="Y" type="integer" min="-2.14748E9" max="2.14748E9" units="cm"/>
+        </inkml:traceFormat>
+        <inkml:channelProperties>
+          <inkml:channelProperty channel="X" name="resolution" value="1000" units="1/cm"/>
+          <inkml:channelProperty channel="Y" name="resolution" value="1000" units="1/cm"/>
+        </inkml:channelProperties>
+      </inkml:inkSource>
+      <inkml:timestamp xml:id="ts0" timeString="2022-09-19T20:19:44.469"/>
+    </inkml:context>
+    <inkml:brush xml:id="br0">
+      <inkml:brushProperty name="width" value="0.05" units="cm"/>
+      <inkml:brushProperty name="height" value="0.05" units="cm"/>
+      <inkml:brushProperty name="ignorePressure" value="1"/>
+    </inkml:brush>
+  </inkml:definitions>
+  <inkml:trace contextRef="#ctx0" brushRef="#br0">0 0,'2088'20,"-862"-14,-1183-6</inkml:trace>
+</inkml:ink>
+</file>
+
+<file path=word/ink/ink14.xml><?xml version="1.0" encoding="utf-8"?>
+<inkml:ink xmlns:inkml="http://www.w3.org/2003/InkML">
+  <inkml:definitions>
+    <inkml:context xml:id="ctx0">
+      <inkml:inkSource xml:id="inkSrc0">
+        <inkml:traceFormat>
+          <inkml:channel name="X" type="integer" min="-2.14748E9" max="2.14748E9" units="cm"/>
+          <inkml:channel name="Y" type="integer" min="-2.14748E9" max="2.14748E9" units="cm"/>
+        </inkml:traceFormat>
+        <inkml:channelProperties>
+          <inkml:channelProperty channel="X" name="resolution" value="1000" units="1/cm"/>
+          <inkml:channelProperty channel="Y" name="resolution" value="1000" units="1/cm"/>
+        </inkml:channelProperties>
+      </inkml:inkSource>
+      <inkml:timestamp xml:id="ts0" timeString="2022-09-19T20:19:41.292"/>
+    </inkml:context>
+    <inkml:brush xml:id="br0">
+      <inkml:brushProperty name="width" value="0.05" units="cm"/>
+      <inkml:brushProperty name="height" value="0.05" units="cm"/>
+      <inkml:brushProperty name="ignorePressure" value="1"/>
+    </inkml:brush>
+  </inkml:definitions>
+  <inkml:trace contextRef="#ctx0" brushRef="#br0">0 161,'597'-37,"160"24,427-27,-685-29,-460 68,0 1,0 2,-1 2,1 1,-1 2,0 2,27 10,25 5,-61-18</inkml:trace>
+</inkml:ink>
+</file>
+
+<file path=word/ink/ink15.xml><?xml version="1.0" encoding="utf-8"?>
+<inkml:ink xmlns:inkml="http://www.w3.org/2003/InkML">
+  <inkml:definitions>
+    <inkml:context xml:id="ctx0">
+      <inkml:inkSource xml:id="inkSrc0">
+        <inkml:traceFormat>
+          <inkml:channel name="X" type="integer" min="-2.14748E9" max="2.14748E9" units="cm"/>
+          <inkml:channel name="Y" type="integer" min="-2.14748E9" max="2.14748E9" units="cm"/>
+        </inkml:traceFormat>
+        <inkml:channelProperties>
+          <inkml:channelProperty channel="X" name="resolution" value="1000" units="1/cm"/>
+          <inkml:channelProperty channel="Y" name="resolution" value="1000" units="1/cm"/>
+        </inkml:channelProperties>
+      </inkml:inkSource>
+      <inkml:timestamp xml:id="ts0" timeString="2022-09-19T20:19:39.388"/>
+    </inkml:context>
+    <inkml:brush xml:id="br0">
+      <inkml:brushProperty name="width" value="0.05" units="cm"/>
+      <inkml:brushProperty name="height" value="0.05" units="cm"/>
+      <inkml:brushProperty name="ignorePressure" value="1"/>
+    </inkml:brush>
+  </inkml:definitions>
+  <inkml:trace contextRef="#ctx0" brushRef="#br0">0 43,'1586'0,"-1315"-35,-234 28</inkml:trace>
+</inkml:ink>
+</file>
+
+<file path=word/ink/ink16.xml><?xml version="1.0" encoding="utf-8"?>
+<inkml:ink xmlns:inkml="http://www.w3.org/2003/InkML">
+  <inkml:definitions>
+    <inkml:context xml:id="ctx0">
+      <inkml:inkSource xml:id="inkSrc0">
+        <inkml:traceFormat>
+          <inkml:channel name="X" type="integer" min="-2.14748E9" max="2.14748E9" units="cm"/>
+          <inkml:channel name="Y" type="integer" min="-2.14748E9" max="2.14748E9" units="cm"/>
+        </inkml:traceFormat>
+        <inkml:channelProperties>
+          <inkml:channelProperty channel="X" name="resolution" value="1000" units="1/cm"/>
+          <inkml:channelProperty channel="Y" name="resolution" value="1000" units="1/cm"/>
+        </inkml:channelProperties>
+      </inkml:inkSource>
+      <inkml:timestamp xml:id="ts0" timeString="2022-09-19T20:19:52.431"/>
+    </inkml:context>
+    <inkml:brush xml:id="br0">
+      <inkml:brushProperty name="width" value="0.05" units="cm"/>
+      <inkml:brushProperty name="height" value="0.05" units="cm"/>
+      <inkml:brushProperty name="ignorePressure" value="1"/>
+    </inkml:brush>
+  </inkml:definitions>
+  <inkml:trace contextRef="#ctx0" brushRef="#br0">0 148,'314'-16,"1659"12,-1148 4,-644-19,144-4,-39 3,1386 20,-490 0,-905-43,-179 31,1 5,0 3,49 8,-8-3,1651-1,-1774 0</inkml:trace>
+</inkml:ink>
+</file>
+
+<file path=word/ink/ink17.xml><?xml version="1.0" encoding="utf-8"?>
+<inkml:ink xmlns:inkml="http://www.w3.org/2003/InkML">
+  <inkml:definitions>
+    <inkml:context xml:id="ctx0">
+      <inkml:inkSource xml:id="inkSrc0">
+        <inkml:traceFormat>
+          <inkml:channel name="X" type="integer" min="-2.14748E9" max="2.14748E9" units="cm"/>
+          <inkml:channel name="Y" type="integer" min="-2.14748E9" max="2.14748E9" units="cm"/>
+        </inkml:traceFormat>
+        <inkml:channelProperties>
+          <inkml:channelProperty channel="X" name="resolution" value="1000" units="1/cm"/>
+          <inkml:channelProperty channel="Y" name="resolution" value="1000" units="1/cm"/>
+        </inkml:channelProperties>
+      </inkml:inkSource>
+      <inkml:timestamp xml:id="ts0" timeString="2022-09-19T20:19:50.022"/>
+    </inkml:context>
+    <inkml:brush xml:id="br0">
+      <inkml:brushProperty name="width" value="0.05" units="cm"/>
+      <inkml:brushProperty name="height" value="0.05" units="cm"/>
+      <inkml:brushProperty name="ignorePressure" value="1"/>
+    </inkml:brush>
+  </inkml:definitions>
+  <inkml:trace contextRef="#ctx0" brushRef="#br0">1 1,'74'20,"30"-2,0-5,1-4,-1-4,55-7,-57 1,648 0,-679 0</inkml:trace>
+</inkml:ink>
+</file>
+
+<file path=word/ink/ink18.xml><?xml version="1.0" encoding="utf-8"?>
+<inkml:ink xmlns:inkml="http://www.w3.org/2003/InkML">
+  <inkml:definitions>
+    <inkml:context xml:id="ctx0">
+      <inkml:inkSource xml:id="inkSrc0">
+        <inkml:traceFormat>
+          <inkml:channel name="X" type="integer" min="-2.14748E9" max="2.14748E9" units="cm"/>
+          <inkml:channel name="Y" type="integer" min="-2.14748E9" max="2.14748E9" units="cm"/>
+        </inkml:traceFormat>
+        <inkml:channelProperties>
+          <inkml:channelProperty channel="X" name="resolution" value="1000" units="1/cm"/>
+          <inkml:channelProperty channel="Y" name="resolution" value="1000" units="1/cm"/>
+        </inkml:channelProperties>
+      </inkml:inkSource>
+      <inkml:timestamp xml:id="ts0" timeString="2022-09-19T20:19:48.880"/>
+    </inkml:context>
+    <inkml:brush xml:id="br0">
+      <inkml:brushProperty name="width" value="0.05" units="cm"/>
+      <inkml:brushProperty name="height" value="0.05" units="cm"/>
+      <inkml:brushProperty name="ignorePressure" value="1"/>
+    </inkml:brush>
+  </inkml:definitions>
+  <inkml:trace contextRef="#ctx0" brushRef="#br0">1 1,'82'0,"393"3,38 23,898 119,-816-107,175-26,-516 32,-123-26,2-5,97-6,-51-16,-154 5</inkml:trace>
+</inkml:ink>
+</file>
+
+<file path=word/ink/ink19.xml><?xml version="1.0" encoding="utf-8"?>
+<inkml:ink xmlns:inkml="http://www.w3.org/2003/InkML">
+  <inkml:definitions>
+    <inkml:context xml:id="ctx0">
+      <inkml:inkSource xml:id="inkSrc0">
+        <inkml:traceFormat>
+          <inkml:channel name="X" type="integer" min="-2.14748E9" max="2.14748E9" units="cm"/>
+          <inkml:channel name="Y" type="integer" min="-2.14748E9" max="2.14748E9" units="cm"/>
+        </inkml:traceFormat>
+        <inkml:channelProperties>
+          <inkml:channelProperty channel="X" name="resolution" value="1000" units="1/cm"/>
+          <inkml:channelProperty channel="Y" name="resolution" value="1000" units="1/cm"/>
+        </inkml:channelProperties>
+      </inkml:inkSource>
+      <inkml:timestamp xml:id="ts0" timeString="2022-09-19T20:19:58.518"/>
+    </inkml:context>
+    <inkml:brush xml:id="br0">
+      <inkml:brushProperty name="width" value="0.05" units="cm"/>
+      <inkml:brushProperty name="height" value="0.05" units="cm"/>
+      <inkml:brushProperty name="ignorePressure" value="1"/>
+    </inkml:brush>
+  </inkml:definitions>
+  <inkml:trace contextRef="#ctx0" brushRef="#br0">1 64,'516'-53,"180"43,-437 12,2343-2,-2265 22,213-23,-333 40,262-38,447-1,-660-21,1305 22,-1310 20,938-22,-874-20,2054 22,-1861 20,269-23,-690-5,-59 3</inkml:trace>
+</inkml:ink>
+</file>
+
+<file path=word/ink/ink2.xml><?xml version="1.0" encoding="utf-8"?>
+<inkml:ink xmlns:inkml="http://www.w3.org/2003/InkML">
+  <inkml:definitions>
+    <inkml:context xml:id="ctx0">
+      <inkml:inkSource xml:id="inkSrc0">
+        <inkml:traceFormat>
+          <inkml:channel name="X" type="integer" min="-2.14748E9" max="2.14748E9" units="cm"/>
+          <inkml:channel name="Y" type="integer" min="-2.14748E9" max="2.14748E9" units="cm"/>
+        </inkml:traceFormat>
+        <inkml:channelProperties>
+          <inkml:channelProperty channel="X" name="resolution" value="1000" units="1/cm"/>
+          <inkml:channelProperty channel="Y" name="resolution" value="1000" units="1/cm"/>
+        </inkml:channelProperties>
+      </inkml:inkSource>
+      <inkml:timestamp xml:id="ts0" timeString="2022-09-19T20:19:21.489"/>
+    </inkml:context>
+    <inkml:brush xml:id="br0">
+      <inkml:brushProperty name="width" value="0.05" units="cm"/>
+      <inkml:brushProperty name="height" value="0.05" units="cm"/>
+      <inkml:brushProperty name="color" value="#E71224"/>
+      <inkml:brushProperty name="ignorePressure" value="1"/>
+    </inkml:brush>
+  </inkml:definitions>
+  <inkml:trace contextRef="#ctx0" brushRef="#br0">0 55,'164'-25,"136"-4,-63 30,-788 49,492-47</inkml:trace>
+  <inkml:trace contextRef="#ctx0" brushRef="#br0" timeOffset="635.166">1058 53,'5'0,"5"0,6 0,5 4,3 2,7 0,2-2,0 0,4-2,0-1,-2-1,2 0,-1 0,7 0,1-1,-2 1,-5 0,-8 0</inkml:trace>
+</inkml:ink>
+</file>
+
+<file path=word/ink/ink20.xml><?xml version="1.0" encoding="utf-8"?>
+<inkml:ink xmlns:inkml="http://www.w3.org/2003/InkML">
+  <inkml:definitions>
+    <inkml:context xml:id="ctx0">
+      <inkml:inkSource xml:id="inkSrc0">
+        <inkml:traceFormat>
+          <inkml:channel name="X" type="integer" min="-2.14748E9" max="2.14748E9" units="cm"/>
+          <inkml:channel name="Y" type="integer" min="-2.14748E9" max="2.14748E9" units="cm"/>
+        </inkml:traceFormat>
+        <inkml:channelProperties>
+          <inkml:channelProperty channel="X" name="resolution" value="1000" units="1/cm"/>
+          <inkml:channelProperty channel="Y" name="resolution" value="1000" units="1/cm"/>
+        </inkml:channelProperties>
+      </inkml:inkSource>
+      <inkml:timestamp xml:id="ts0" timeString="2022-09-19T20:19:54.143"/>
+    </inkml:context>
+    <inkml:brush xml:id="br0">
+      <inkml:brushProperty name="width" value="0.05" units="cm"/>
+      <inkml:brushProperty name="height" value="0.05" units="cm"/>
+      <inkml:brushProperty name="ignorePressure" value="1"/>
+    </inkml:brush>
+  </inkml:definitions>
+  <inkml:trace contextRef="#ctx0" brushRef="#br0">1 0,'552'68,"3"-25,1-24,43-25,-543 5,-1-2,0-3,0-2,7-4,-15 5,1 1,-1 3,1 1,41 6,9-2,353-35,-187 8,396 22,-94 3,-548 0</inkml:trace>
+</inkml:ink>
+</file>
+
+<file path=word/ink/ink21.xml><?xml version="1.0" encoding="utf-8"?>
+<inkml:ink xmlns:inkml="http://www.w3.org/2003/InkML">
+  <inkml:definitions>
+    <inkml:context xml:id="ctx0">
+      <inkml:inkSource xml:id="inkSrc0">
+        <inkml:traceFormat>
+          <inkml:channel name="X" type="integer" min="-2.14748E9" max="2.14748E9" units="cm"/>
+          <inkml:channel name="Y" type="integer" min="-2.14748E9" max="2.14748E9" units="cm"/>
+        </inkml:traceFormat>
+        <inkml:channelProperties>
+          <inkml:channelProperty channel="X" name="resolution" value="1000" units="1/cm"/>
+          <inkml:channelProperty channel="Y" name="resolution" value="1000" units="1/cm"/>
+        </inkml:channelProperties>
+      </inkml:inkSource>
+      <inkml:timestamp xml:id="ts0" timeString="2022-09-19T20:20:00.374"/>
+    </inkml:context>
+    <inkml:brush xml:id="br0">
+      <inkml:brushProperty name="width" value="0.05" units="cm"/>
+      <inkml:brushProperty name="height" value="0.05" units="cm"/>
+      <inkml:brushProperty name="ignorePressure" value="1"/>
+    </inkml:brush>
+  </inkml:definitions>
+  <inkml:trace contextRef="#ctx0" brushRef="#br0">1 1,'1019'0,"-941"12,-61-8</inkml:trace>
+</inkml:ink>
+</file>
+
+<file path=word/ink/ink22.xml><?xml version="1.0" encoding="utf-8"?>
+<inkml:ink xmlns:inkml="http://www.w3.org/2003/InkML">
+  <inkml:definitions>
+    <inkml:context xml:id="ctx0">
+      <inkml:inkSource xml:id="inkSrc0">
+        <inkml:traceFormat>
+          <inkml:channel name="X" type="integer" min="-2.14748E9" max="2.14748E9" units="cm"/>
+          <inkml:channel name="Y" type="integer" min="-2.14748E9" max="2.14748E9" units="cm"/>
+        </inkml:traceFormat>
+        <inkml:channelProperties>
+          <inkml:channelProperty channel="X" name="resolution" value="1000" units="1/cm"/>
+          <inkml:channelProperty channel="Y" name="resolution" value="1000" units="1/cm"/>
+        </inkml:channelProperties>
+      </inkml:inkSource>
+      <inkml:timestamp xml:id="ts0" timeString="2022-09-19T20:20:12.912"/>
+    </inkml:context>
+    <inkml:brush xml:id="br0">
+      <inkml:brushProperty name="width" value="0.05" units="cm"/>
+      <inkml:brushProperty name="height" value="0.05" units="cm"/>
+      <inkml:brushProperty name="ignorePressure" value="1"/>
+    </inkml:brush>
+  </inkml:definitions>
+  <inkml:trace contextRef="#ctx0" brushRef="#br0">1 1,'0'0</inkml:trace>
+</inkml:ink>
+</file>
+
+<file path=word/ink/ink23.xml><?xml version="1.0" encoding="utf-8"?>
+<inkml:ink xmlns:inkml="http://www.w3.org/2003/InkML">
+  <inkml:definitions>
+    <inkml:context xml:id="ctx0">
+      <inkml:inkSource xml:id="inkSrc0">
+        <inkml:traceFormat>
+          <inkml:channel name="X" type="integer" min="-2.14748E9" max="2.14748E9" units="cm"/>
+          <inkml:channel name="Y" type="integer" min="-2.14748E9" max="2.14748E9" units="cm"/>
+        </inkml:traceFormat>
+        <inkml:channelProperties>
+          <inkml:channelProperty channel="X" name="resolution" value="1000" units="1/cm"/>
+          <inkml:channelProperty channel="Y" name="resolution" value="1000" units="1/cm"/>
+        </inkml:channelProperties>
+      </inkml:inkSource>
+      <inkml:timestamp xml:id="ts0" timeString="2022-09-19T20:20:12.401"/>
+    </inkml:context>
+    <inkml:brush xml:id="br0">
+      <inkml:brushProperty name="width" value="0.05" units="cm"/>
+      <inkml:brushProperty name="height" value="0.05" units="cm"/>
+      <inkml:brushProperty name="ignorePressure" value="1"/>
+    </inkml:brush>
+  </inkml:definitions>
+  <inkml:trace contextRef="#ctx0" brushRef="#br0">0 0,'2825'88,"-1796"-51,-828-61,668 25,-818-1</inkml:trace>
+</inkml:ink>
+</file>
+
+<file path=word/ink/ink24.xml><?xml version="1.0" encoding="utf-8"?>
+<inkml:ink xmlns:inkml="http://www.w3.org/2003/InkML">
+  <inkml:definitions>
+    <inkml:context xml:id="ctx0">
+      <inkml:inkSource xml:id="inkSrc0">
+        <inkml:traceFormat>
+          <inkml:channel name="X" type="integer" min="-2.14748E9" max="2.14748E9" units="cm"/>
+          <inkml:channel name="Y" type="integer" min="-2.14748E9" max="2.14748E9" units="cm"/>
+        </inkml:traceFormat>
+        <inkml:channelProperties>
+          <inkml:channelProperty channel="X" name="resolution" value="1000" units="1/cm"/>
+          <inkml:channelProperty channel="Y" name="resolution" value="1000" units="1/cm"/>
+        </inkml:channelProperties>
+      </inkml:inkSource>
+      <inkml:timestamp xml:id="ts0" timeString="2022-09-19T20:20:07.278"/>
+    </inkml:context>
+    <inkml:brush xml:id="br0">
+      <inkml:brushProperty name="width" value="0.05" units="cm"/>
+      <inkml:brushProperty name="height" value="0.05" units="cm"/>
+      <inkml:brushProperty name="ignorePressure" value="1"/>
+    </inkml:brush>
+  </inkml:definitions>
+  <inkml:trace contextRef="#ctx0" brushRef="#br0">0 125,'96'-4,"-1"-5,-1-4,6-6,89-11,28-10,-34 31,-118 11,223-2,-252 0</inkml:trace>
+  <inkml:trace contextRef="#ctx0" brushRef="#br0" timeOffset="585.433">2297 160,'267'-19,"81"16,-56 1,184-28,-444 26</inkml:trace>
+</inkml:ink>
+</file>
+
+<file path=word/ink/ink25.xml><?xml version="1.0" encoding="utf-8"?>
+<inkml:ink xmlns:inkml="http://www.w3.org/2003/InkML">
+  <inkml:definitions>
+    <inkml:context xml:id="ctx0">
+      <inkml:inkSource xml:id="inkSrc0">
+        <inkml:traceFormat>
+          <inkml:channel name="X" type="integer" min="-2.14748E9" max="2.14748E9" units="cm"/>
+          <inkml:channel name="Y" type="integer" min="-2.14748E9" max="2.14748E9" units="cm"/>
+        </inkml:traceFormat>
+        <inkml:channelProperties>
+          <inkml:channelProperty channel="X" name="resolution" value="1000" units="1/cm"/>
+          <inkml:channelProperty channel="Y" name="resolution" value="1000" units="1/cm"/>
+        </inkml:channelProperties>
+      </inkml:inkSource>
+      <inkml:timestamp xml:id="ts0" timeString="2022-09-19T20:20:08.402"/>
+    </inkml:context>
+    <inkml:brush xml:id="br0">
+      <inkml:brushProperty name="width" value="0.05" units="cm"/>
+      <inkml:brushProperty name="height" value="0.05" units="cm"/>
+      <inkml:brushProperty name="ignorePressure" value="1"/>
+    </inkml:brush>
+  </inkml:definitions>
+  <inkml:trace contextRef="#ctx0" brushRef="#br0">0 32,'7'0,"16"0,28 0,30 0,25 0,36 0,22 0,0 0,-11 0,-10 0,-20 0,-16 0,-16-4,-17 0,-14-4,-14 0,-14 1</inkml:trace>
+</inkml:ink>
+</file>
+
+<file path=word/ink/ink26.xml><?xml version="1.0" encoding="utf-8"?>
+<inkml:ink xmlns:inkml="http://www.w3.org/2003/InkML">
+  <inkml:definitions>
+    <inkml:context xml:id="ctx0">
+      <inkml:inkSource xml:id="inkSrc0">
+        <inkml:traceFormat>
+          <inkml:channel name="X" type="integer" min="-2.14748E9" max="2.14748E9" units="cm"/>
+          <inkml:channel name="Y" type="integer" min="-2.14748E9" max="2.14748E9" units="cm"/>
+        </inkml:traceFormat>
+        <inkml:channelProperties>
+          <inkml:channelProperty channel="X" name="resolution" value="1000" units="1/cm"/>
+          <inkml:channelProperty channel="Y" name="resolution" value="1000" units="1/cm"/>
+        </inkml:channelProperties>
+      </inkml:inkSource>
+      <inkml:timestamp xml:id="ts0" timeString="2022-09-19T20:20:02.310"/>
+    </inkml:context>
+    <inkml:brush xml:id="br0">
+      <inkml:brushProperty name="width" value="0.05" units="cm"/>
+      <inkml:brushProperty name="height" value="0.05" units="cm"/>
+      <inkml:brushProperty name="ignorePressure" value="1"/>
+    </inkml:brush>
+  </inkml:definitions>
+  <inkml:trace contextRef="#ctx0" brushRef="#br0">1 104,'1045'0,"-745"-33,-74 24,-142 11,207-3,-143-20,6 10,103 1,-159 12,266-2,-346 0</inkml:trace>
+  <inkml:trace contextRef="#ctx0" brushRef="#br0" timeOffset="1247.868">4309 0,'729'0,"-468"22,193-23,-273 21,-123-11,-40-5</inkml:trace>
+</inkml:ink>
+</file>
+
+<file path=word/ink/ink3.xml><?xml version="1.0" encoding="utf-8"?>
+<inkml:ink xmlns:inkml="http://www.w3.org/2003/InkML">
+  <inkml:definitions>
+    <inkml:context xml:id="ctx0">
+      <inkml:inkSource xml:id="inkSrc0">
+        <inkml:traceFormat>
+          <inkml:channel name="X" type="integer" min="-2.14748E9" max="2.14748E9" units="cm"/>
+          <inkml:channel name="Y" type="integer" min="-2.14748E9" max="2.14748E9" units="cm"/>
+        </inkml:traceFormat>
+        <inkml:channelProperties>
+          <inkml:channelProperty channel="X" name="resolution" value="1000" units="1/cm"/>
+          <inkml:channelProperty channel="Y" name="resolution" value="1000" units="1/cm"/>
+        </inkml:channelProperties>
+      </inkml:inkSource>
+      <inkml:timestamp xml:id="ts0" timeString="2022-09-19T20:19:23.158"/>
+    </inkml:context>
+    <inkml:brush xml:id="br0">
+      <inkml:brushProperty name="width" value="0.05" units="cm"/>
+      <inkml:brushProperty name="height" value="0.05" units="cm"/>
+      <inkml:brushProperty name="color" value="#E71224"/>
+      <inkml:brushProperty name="ignorePressure" value="1"/>
+    </inkml:brush>
+  </inkml:definitions>
+  <inkml:trace contextRef="#ctx0" brushRef="#br0">0 55,'1079'0,"-590"-54,-454 53</inkml:trace>
+</inkml:ink>
+</file>
+
+<file path=word/ink/ink4.xml><?xml version="1.0" encoding="utf-8"?>
+<inkml:ink xmlns:inkml="http://www.w3.org/2003/InkML">
+  <inkml:definitions>
+    <inkml:context xml:id="ctx0">
+      <inkml:inkSource xml:id="inkSrc0">
+        <inkml:traceFormat>
+          <inkml:channel name="X" type="integer" min="-2.14748E9" max="2.14748E9" units="cm"/>
+          <inkml:channel name="Y" type="integer" min="-2.14748E9" max="2.14748E9" units="cm"/>
+        </inkml:traceFormat>
+        <inkml:channelProperties>
+          <inkml:channelProperty channel="X" name="resolution" value="1000" units="1/cm"/>
+          <inkml:channelProperty channel="Y" name="resolution" value="1000" units="1/cm"/>
+        </inkml:channelProperties>
+      </inkml:inkSource>
+      <inkml:timestamp xml:id="ts0" timeString="2022-09-19T20:19:19.253"/>
+    </inkml:context>
+    <inkml:brush xml:id="br0">
+      <inkml:brushProperty name="width" value="0.05" units="cm"/>
+      <inkml:brushProperty name="height" value="0.05" units="cm"/>
+      <inkml:brushProperty name="color" value="#E71224"/>
+      <inkml:brushProperty name="ignorePressure" value="1"/>
+    </inkml:brush>
+  </inkml:definitions>
+  <inkml:trace contextRef="#ctx0" brushRef="#br0">0 29,'127'21,"222"36,183 13,1-58,-268 14,710-27,-755-36,34-32,35 42,799 28,-902 50,24-22,-153-34,0-2,-1-2,0-4,-1-1,0-3,31-16,-26 9,92-16,166 42,-295-2</inkml:trace>
+</inkml:ink>
+</file>
+
+<file path=word/ink/ink5.xml><?xml version="1.0" encoding="utf-8"?>
+<inkml:ink xmlns:inkml="http://www.w3.org/2003/InkML">
+  <inkml:definitions>
+    <inkml:context xml:id="ctx0">
+      <inkml:inkSource xml:id="inkSrc0">
+        <inkml:traceFormat>
+          <inkml:channel name="X" type="integer" min="-2.14748E9" max="2.14748E9" units="cm"/>
+          <inkml:channel name="Y" type="integer" min="-2.14748E9" max="2.14748E9" units="cm"/>
+        </inkml:traceFormat>
+        <inkml:channelProperties>
+          <inkml:channelProperty channel="X" name="resolution" value="1000" units="1/cm"/>
+          <inkml:channelProperty channel="Y" name="resolution" value="1000" units="1/cm"/>
+        </inkml:channelProperties>
+      </inkml:inkSource>
+      <inkml:timestamp xml:id="ts0" timeString="2022-09-19T20:19:14.694"/>
+    </inkml:context>
+    <inkml:brush xml:id="br0">
+      <inkml:brushProperty name="width" value="0.05" units="cm"/>
+      <inkml:brushProperty name="height" value="0.05" units="cm"/>
+      <inkml:brushProperty name="color" value="#E71224"/>
+      <inkml:brushProperty name="ignorePressure" value="1"/>
+    </inkml:brush>
+  </inkml:definitions>
+  <inkml:trace contextRef="#ctx0" brushRef="#br0">0 134,'221'-5,"-1"-10,0-10,2-9,122-18,-306 50</inkml:trace>
+</inkml:ink>
+</file>
+
+<file path=word/ink/ink6.xml><?xml version="1.0" encoding="utf-8"?>
+<inkml:ink xmlns:inkml="http://www.w3.org/2003/InkML">
+  <inkml:definitions>
+    <inkml:context xml:id="ctx0">
+      <inkml:inkSource xml:id="inkSrc0">
+        <inkml:traceFormat>
+          <inkml:channel name="X" type="integer" min="-2.14748E9" max="2.14748E9" units="cm"/>
+          <inkml:channel name="Y" type="integer" min="-2.14748E9" max="2.14748E9" units="cm"/>
+        </inkml:traceFormat>
+        <inkml:channelProperties>
+          <inkml:channelProperty channel="X" name="resolution" value="1000" units="1/cm"/>
+          <inkml:channelProperty channel="Y" name="resolution" value="1000" units="1/cm"/>
+        </inkml:channelProperties>
+      </inkml:inkSource>
+      <inkml:timestamp xml:id="ts0" timeString="2022-09-19T20:19:36.272"/>
+    </inkml:context>
+    <inkml:brush xml:id="br0">
+      <inkml:brushProperty name="width" value="0.05" units="cm"/>
+      <inkml:brushProperty name="height" value="0.05" units="cm"/>
+      <inkml:brushProperty name="ignorePressure" value="1"/>
+    </inkml:brush>
+  </inkml:definitions>
+  <inkml:trace contextRef="#ctx0" brushRef="#br0">0 0,'22'0,"40"0,62 0,38 0,81 0,40 0,52 0,33 0,-15 0,-27 0,-51 0,-41 0,-55 0,-59 0</inkml:trace>
+</inkml:ink>
+</file>
+
+<file path=word/ink/ink7.xml><?xml version="1.0" encoding="utf-8"?>
+<inkml:ink xmlns:inkml="http://www.w3.org/2003/InkML">
+  <inkml:definitions>
+    <inkml:context xml:id="ctx0">
+      <inkml:inkSource xml:id="inkSrc0">
+        <inkml:traceFormat>
+          <inkml:channel name="X" type="integer" min="-2.14748E9" max="2.14748E9" units="cm"/>
+          <inkml:channel name="Y" type="integer" min="-2.14748E9" max="2.14748E9" units="cm"/>
+        </inkml:traceFormat>
+        <inkml:channelProperties>
+          <inkml:channelProperty channel="X" name="resolution" value="1000" units="1/cm"/>
+          <inkml:channelProperty channel="Y" name="resolution" value="1000" units="1/cm"/>
+        </inkml:channelProperties>
+      </inkml:inkSource>
+      <inkml:timestamp xml:id="ts0" timeString="2022-09-19T20:19:32.500"/>
+    </inkml:context>
+    <inkml:brush xml:id="br0">
+      <inkml:brushProperty name="width" value="0.05" units="cm"/>
+      <inkml:brushProperty name="height" value="0.05" units="cm"/>
+      <inkml:brushProperty name="color" value="#E71224"/>
+      <inkml:brushProperty name="ignorePressure" value="1"/>
+    </inkml:brush>
+  </inkml:definitions>
+  <inkml:trace contextRef="#ctx0" brushRef="#br0">0 0,'14'0,"17"0,27 0,34 5,43 1,29 0,14 3,17 0,12-1,-3 2,-22 0,-29-3,-36-1,-37-3</inkml:trace>
+</inkml:ink>
+</file>
+
+<file path=word/ink/ink8.xml><?xml version="1.0" encoding="utf-8"?>
+<inkml:ink xmlns:inkml="http://www.w3.org/2003/InkML">
+  <inkml:definitions>
+    <inkml:context xml:id="ctx0">
+      <inkml:inkSource xml:id="inkSrc0">
+        <inkml:traceFormat>
+          <inkml:channel name="X" type="integer" min="-2.14748E9" max="2.14748E9" units="cm"/>
+          <inkml:channel name="Y" type="integer" min="-2.14748E9" max="2.14748E9" units="cm"/>
+        </inkml:traceFormat>
+        <inkml:channelProperties>
+          <inkml:channelProperty channel="X" name="resolution" value="1000" units="1/cm"/>
+          <inkml:channelProperty channel="Y" name="resolution" value="1000" units="1/cm"/>
+        </inkml:channelProperties>
+      </inkml:inkSource>
+      <inkml:timestamp xml:id="ts0" timeString="2022-09-19T20:19:30.260"/>
+    </inkml:context>
+    <inkml:brush xml:id="br0">
+      <inkml:brushProperty name="width" value="0.05" units="cm"/>
+      <inkml:brushProperty name="height" value="0.05" units="cm"/>
+      <inkml:brushProperty name="color" value="#E71224"/>
+      <inkml:brushProperty name="ignorePressure" value="1"/>
+    </inkml:brush>
+  </inkml:definitions>
+  <inkml:trace contextRef="#ctx0" brushRef="#br0">0 150,'37'-21,"52"-4,0 5,1 3,0 4,1 5,1 3,69 6,-119-1,1281 2,-1119-28,-150 14,-33 6</inkml:trace>
+</inkml:ink>
+</file>
+
+<file path=word/ink/ink9.xml><?xml version="1.0" encoding="utf-8"?>
+<inkml:ink xmlns:inkml="http://www.w3.org/2003/InkML">
+  <inkml:definitions>
+    <inkml:context xml:id="ctx0">
+      <inkml:inkSource xml:id="inkSrc0">
+        <inkml:traceFormat>
+          <inkml:channel name="X" type="integer" min="-2.14748E9" max="2.14748E9" units="cm"/>
+          <inkml:channel name="Y" type="integer" min="-2.14748E9" max="2.14748E9" units="cm"/>
+        </inkml:traceFormat>
+        <inkml:channelProperties>
+          <inkml:channelProperty channel="X" name="resolution" value="1000" units="1/cm"/>
+          <inkml:channelProperty channel="Y" name="resolution" value="1000" units="1/cm"/>
+        </inkml:channelProperties>
+      </inkml:inkSource>
+      <inkml:timestamp xml:id="ts0" timeString="2022-09-19T20:19:26.808"/>
+    </inkml:context>
+    <inkml:brush xml:id="br0">
+      <inkml:brushProperty name="width" value="0.05" units="cm"/>
+      <inkml:brushProperty name="height" value="0.05" units="cm"/>
+      <inkml:brushProperty name="color" value="#E71224"/>
+      <inkml:brushProperty name="ignorePressure" value="1"/>
+    </inkml:brush>
+  </inkml:definitions>
+  <inkml:trace contextRef="#ctx0" brushRef="#br0">0 29,'5'-5,"23"-1,39 1,44 0,53 1,38 2,22 1,-10 1,-5 0,-11 5,-22 1,-8 0,-11-1,-23-2,-17 0,-23-2,-28-1</inkml:trace>
+</inkml:ink>
+</file>
+
 <file path=word/theme/theme1.xml><?xml version="1.0" encoding="utf-8"?>
 <a:theme xmlns:a="http://schemas.openxmlformats.org/drawingml/2006/main" name="Office Theme">
   <a:themeElements>
@@ -9546,6 +11358,12 @@
 </file>
 
 <file path=customXml/item1.xml><?xml version="1.0" encoding="utf-8"?>
+<p:properties xmlns:p="http://schemas.microsoft.com/office/2006/metadata/properties" xmlns:xsi="http://www.w3.org/2001/XMLSchema-instance" xmlns:pc="http://schemas.microsoft.com/office/infopath/2007/PartnerControls">
+  <documentManagement/>
+</p:properties>
+</file>
+
+<file path=customXml/item2.xml><?xml version="1.0" encoding="utf-8"?>
 <ct:contentTypeSchema xmlns:ct="http://schemas.microsoft.com/office/2006/metadata/contentType" xmlns:ma="http://schemas.microsoft.com/office/2006/metadata/properties/metaAttributes" ct:_="" ma:_="" ma:contentTypeName="Document" ma:contentTypeID="0x010100A12A3D687815F1449AC7C26695FE3B4E" ma:contentTypeVersion="7" ma:contentTypeDescription="Create a new document." ma:contentTypeScope="" ma:versionID="621e3701f4da8ed18d8555d0e36fdda3">
   <xsd:schema xmlns:xsd="http://www.w3.org/2001/XMLSchema" xmlns:xs="http://www.w3.org/2001/XMLSchema" xmlns:p="http://schemas.microsoft.com/office/2006/metadata/properties" xmlns:ns2="10a7b3a0-60e8-413f-96e6-3de88815d7a3" targetNamespace="http://schemas.microsoft.com/office/2006/metadata/properties" ma:root="true" ma:fieldsID="50f46226879f071a104b1a65ee046d44" ns2:_="">
     <xsd:import namespace="10a7b3a0-60e8-413f-96e6-3de88815d7a3"/>
@@ -9709,12 +11527,6 @@
 </ct:contentTypeSchema>
 </file>
 
-<file path=customXml/item2.xml><?xml version="1.0" encoding="utf-8"?>
-<p:properties xmlns:p="http://schemas.microsoft.com/office/2006/metadata/properties" xmlns:xsi="http://www.w3.org/2001/XMLSchema-instance" xmlns:pc="http://schemas.microsoft.com/office/infopath/2007/PartnerControls">
-  <documentManagement/>
-</p:properties>
-</file>
-
 <file path=customXml/item3.xml><?xml version="1.0" encoding="utf-8"?>
 <?mso-contentType ?>
 <FormTemplates xmlns="http://schemas.microsoft.com/sharepoint/v3/contenttype/forms">
@@ -9725,6 +11537,15 @@
 </file>
 
 <file path=customXml/itemProps1.xml><?xml version="1.0" encoding="utf-8"?>
+<ds:datastoreItem xmlns:ds="http://schemas.openxmlformats.org/officeDocument/2006/customXml" ds:itemID="{931F9EF9-AAF2-4154-93A9-D1D656E9F8B8}">
+  <ds:schemaRefs>
+    <ds:schemaRef ds:uri="http://schemas.microsoft.com/office/2006/metadata/properties"/>
+    <ds:schemaRef ds:uri="http://schemas.microsoft.com/office/infopath/2007/PartnerControls"/>
+  </ds:schemaRefs>
+</ds:datastoreItem>
+</file>
+
+<file path=customXml/itemProps2.xml><?xml version="1.0" encoding="utf-8"?>
 <ds:datastoreItem xmlns:ds="http://schemas.openxmlformats.org/officeDocument/2006/customXml" ds:itemID="{F80991F9-4236-4E75-9E91-6209BB104ABB}">
   <ds:schemaRefs>
     <ds:schemaRef ds:uri="http://schemas.microsoft.com/office/2006/metadata/contentType"/>
@@ -9742,15 +11563,6 @@
 </ds:datastoreItem>
 </file>
 
-<file path=customXml/itemProps2.xml><?xml version="1.0" encoding="utf-8"?>
-<ds:datastoreItem xmlns:ds="http://schemas.openxmlformats.org/officeDocument/2006/customXml" ds:itemID="{931F9EF9-AAF2-4154-93A9-D1D656E9F8B8}">
-  <ds:schemaRefs>
-    <ds:schemaRef ds:uri="http://schemas.microsoft.com/office/2006/metadata/properties"/>
-    <ds:schemaRef ds:uri="http://schemas.microsoft.com/office/infopath/2007/PartnerControls"/>
-  </ds:schemaRefs>
-</ds:datastoreItem>
-</file>
-
 <file path=customXml/itemProps3.xml><?xml version="1.0" encoding="utf-8"?>
 <ds:datastoreItem xmlns:ds="http://schemas.openxmlformats.org/officeDocument/2006/customXml" ds:itemID="{10D22414-868C-42E9-A469-B01ED2A125D1}">
   <ds:schemaRefs>

</xml_diff>